<commit_message>
Completed the Handson 4 Difference Between JPA, Hibernate, and Sping Data JPA in Sping Data JPA with Hibernate.
</commit_message>
<xml_diff>
--- a/Week 3_Spring_CoreMaven_and_SpringJPA_with_Hibernate/Spring_Data_JPA_with_Hibernate.docx
+++ b/Week 3_Spring_CoreMaven_and_SpringJPA_with_Hibernate/Spring_Data_JPA_with_Hibernate.docx
@@ -311,752 +311,725 @@
         <w:spacing w:after="0" w:line="240" w:lineRule="auto"/>
         <w:rPr>
           <w:rFonts w:ascii="Times New Roman" w:eastAsia="Times New Roman" w:hAnsi="Times New Roman" w:cs="Times New Roman"/>
+        </w:rPr>
+      </w:pPr>
+      <w:proofErr w:type="spellStart"/>
+      <w:proofErr w:type="gramStart"/>
+      <w:r>
+        <w:rPr>
+          <w:rFonts w:ascii="Times New Roman" w:eastAsia="Times New Roman" w:hAnsi="Times New Roman" w:cs="Times New Roman"/>
+        </w:rPr>
+        <w:t>logging.level.org.springframework</w:t>
+      </w:r>
+      <w:proofErr w:type="spellEnd"/>
+      <w:proofErr w:type="gramEnd"/>
+      <w:r>
+        <w:rPr>
+          <w:rFonts w:ascii="Times New Roman" w:eastAsia="Times New Roman" w:hAnsi="Times New Roman" w:cs="Times New Roman"/>
+        </w:rPr>
+        <w:t>=info</w:t>
+      </w:r>
+    </w:p>
+    <w:p>
+      <w:pPr>
+        <w:spacing w:after="0" w:line="240" w:lineRule="auto"/>
+        <w:rPr>
+          <w:rFonts w:ascii="Times New Roman" w:eastAsia="Times New Roman" w:hAnsi="Times New Roman" w:cs="Times New Roman"/>
+        </w:rPr>
+      </w:pPr>
+      <w:proofErr w:type="spellStart"/>
+      <w:proofErr w:type="gramStart"/>
+      <w:r>
+        <w:rPr>
+          <w:rFonts w:ascii="Times New Roman" w:eastAsia="Times New Roman" w:hAnsi="Times New Roman" w:cs="Times New Roman"/>
+        </w:rPr>
+        <w:t>logging.level.com.cognizant</w:t>
+      </w:r>
+      <w:proofErr w:type="spellEnd"/>
+      <w:proofErr w:type="gramEnd"/>
+      <w:r>
+        <w:rPr>
+          <w:rFonts w:ascii="Times New Roman" w:eastAsia="Times New Roman" w:hAnsi="Times New Roman" w:cs="Times New Roman"/>
+        </w:rPr>
+        <w:t>=debug</w:t>
+      </w:r>
+    </w:p>
+    <w:p>
+      <w:pPr>
+        <w:spacing w:after="0" w:line="240" w:lineRule="auto"/>
+        <w:rPr>
+          <w:rFonts w:ascii="Times New Roman" w:eastAsia="Times New Roman" w:hAnsi="Times New Roman" w:cs="Times New Roman"/>
+        </w:rPr>
+      </w:pPr>
+      <w:proofErr w:type="spellStart"/>
+      <w:r>
+        <w:rPr>
+          <w:rFonts w:ascii="Times New Roman" w:eastAsia="Times New Roman" w:hAnsi="Times New Roman" w:cs="Times New Roman"/>
+        </w:rPr>
+        <w:t>logging.level.org.hibernate.SQL</w:t>
+      </w:r>
+      <w:proofErr w:type="spellEnd"/>
+      <w:r>
+        <w:rPr>
+          <w:rFonts w:ascii="Times New Roman" w:eastAsia="Times New Roman" w:hAnsi="Times New Roman" w:cs="Times New Roman"/>
+        </w:rPr>
+        <w:t>=trace</w:t>
+      </w:r>
+    </w:p>
+    <w:p>
+      <w:pPr>
+        <w:spacing w:after="0" w:line="240" w:lineRule="auto"/>
+        <w:rPr>
+          <w:rFonts w:ascii="Times New Roman" w:eastAsia="Times New Roman" w:hAnsi="Times New Roman" w:cs="Times New Roman"/>
+        </w:rPr>
+      </w:pPr>
+      <w:proofErr w:type="spellStart"/>
+      <w:r>
+        <w:rPr>
+          <w:rFonts w:ascii="Times New Roman" w:eastAsia="Times New Roman" w:hAnsi="Times New Roman" w:cs="Times New Roman"/>
+        </w:rPr>
+        <w:t>logging.level.org.hibernate.type.descriptor.sql</w:t>
+      </w:r>
+      <w:proofErr w:type="spellEnd"/>
+      <w:r>
+        <w:rPr>
+          <w:rFonts w:ascii="Times New Roman" w:eastAsia="Times New Roman" w:hAnsi="Times New Roman" w:cs="Times New Roman"/>
+        </w:rPr>
+        <w:t>=trace</w:t>
+      </w:r>
+    </w:p>
+    <w:p>
+      <w:pPr>
+        <w:spacing w:after="0" w:line="240" w:lineRule="auto"/>
+        <w:rPr>
+          <w:rFonts w:ascii="Times New Roman" w:eastAsia="Times New Roman" w:hAnsi="Times New Roman" w:cs="Times New Roman"/>
+        </w:rPr>
+      </w:pPr>
+    </w:p>
+    <w:p>
+      <w:pPr>
+        <w:spacing w:after="0" w:line="240" w:lineRule="auto"/>
+        <w:rPr>
+          <w:rFonts w:ascii="Times New Roman" w:eastAsia="Times New Roman" w:hAnsi="Times New Roman" w:cs="Times New Roman"/>
+        </w:rPr>
+      </w:pPr>
+      <w:proofErr w:type="spellStart"/>
+      <w:proofErr w:type="gramStart"/>
+      <w:r>
+        <w:rPr>
+          <w:rFonts w:ascii="Times New Roman" w:eastAsia="Times New Roman" w:hAnsi="Times New Roman" w:cs="Times New Roman"/>
+        </w:rPr>
+        <w:t>logging.pattern</w:t>
+      </w:r>
+      <w:proofErr w:type="gramEnd"/>
+      <w:r>
+        <w:rPr>
+          <w:rFonts w:ascii="Times New Roman" w:eastAsia="Times New Roman" w:hAnsi="Times New Roman" w:cs="Times New Roman"/>
+        </w:rPr>
+        <w:t>.console</w:t>
+      </w:r>
+      <w:proofErr w:type="spellEnd"/>
+      <w:r>
+        <w:rPr>
+          <w:rFonts w:ascii="Times New Roman" w:eastAsia="Times New Roman" w:hAnsi="Times New Roman" w:cs="Times New Roman"/>
+        </w:rPr>
+        <w:t>=%d{dd-MM-</w:t>
+      </w:r>
+      <w:proofErr w:type="spellStart"/>
+      <w:r>
+        <w:rPr>
+          <w:rFonts w:ascii="Times New Roman" w:eastAsia="Times New Roman" w:hAnsi="Times New Roman" w:cs="Times New Roman"/>
+        </w:rPr>
+        <w:t>yy</w:t>
+      </w:r>
+      <w:proofErr w:type="spellEnd"/>
+      <w:r>
+        <w:rPr>
+          <w:rFonts w:ascii="Times New Roman" w:eastAsia="Times New Roman" w:hAnsi="Times New Roman" w:cs="Times New Roman"/>
+        </w:rPr>
+        <w:t>} %d{</w:t>
+      </w:r>
+      <w:proofErr w:type="spellStart"/>
+      <w:r>
+        <w:rPr>
+          <w:rFonts w:ascii="Times New Roman" w:eastAsia="Times New Roman" w:hAnsi="Times New Roman" w:cs="Times New Roman"/>
+        </w:rPr>
+        <w:t>HH:</w:t>
+      </w:r>
+      <w:proofErr w:type="gramStart"/>
+      <w:r>
+        <w:rPr>
+          <w:rFonts w:ascii="Times New Roman" w:eastAsia="Times New Roman" w:hAnsi="Times New Roman" w:cs="Times New Roman"/>
+        </w:rPr>
+        <w:t>mm:ss.SSS</w:t>
+      </w:r>
+      <w:proofErr w:type="spellEnd"/>
+      <w:proofErr w:type="gramEnd"/>
+      <w:r>
+        <w:rPr>
+          <w:rFonts w:ascii="Times New Roman" w:eastAsia="Times New Roman" w:hAnsi="Times New Roman" w:cs="Times New Roman"/>
+        </w:rPr>
+        <w:t>} %-20.20thread %5p %-25.25</w:t>
+      </w:r>
+      <w:proofErr w:type="gramStart"/>
+      <w:r>
+        <w:rPr>
+          <w:rFonts w:ascii="Times New Roman" w:eastAsia="Times New Roman" w:hAnsi="Times New Roman" w:cs="Times New Roman"/>
+        </w:rPr>
+        <w:t>logger{</w:t>
+      </w:r>
+      <w:proofErr w:type="gramEnd"/>
+      <w:r>
+        <w:rPr>
+          <w:rFonts w:ascii="Times New Roman" w:eastAsia="Times New Roman" w:hAnsi="Times New Roman" w:cs="Times New Roman"/>
+        </w:rPr>
+        <w:t>25} %25M %4L %</w:t>
+      </w:r>
+      <w:proofErr w:type="spellStart"/>
+      <w:r>
+        <w:rPr>
+          <w:rFonts w:ascii="Times New Roman" w:eastAsia="Times New Roman" w:hAnsi="Times New Roman" w:cs="Times New Roman"/>
+        </w:rPr>
+        <w:t>m%n</w:t>
+      </w:r>
+      <w:proofErr w:type="spellEnd"/>
+    </w:p>
+    <w:p>
+      <w:pPr>
+        <w:spacing w:after="0" w:line="240" w:lineRule="auto"/>
+        <w:rPr>
+          <w:rFonts w:ascii="Times New Roman" w:eastAsia="Times New Roman" w:hAnsi="Times New Roman" w:cs="Times New Roman"/>
+        </w:rPr>
+      </w:pPr>
+    </w:p>
+    <w:p>
+      <w:pPr>
+        <w:spacing w:after="0" w:line="240" w:lineRule="auto"/>
+        <w:rPr>
+          <w:rFonts w:ascii="Times New Roman" w:eastAsia="Times New Roman" w:hAnsi="Times New Roman" w:cs="Times New Roman"/>
+        </w:rPr>
+      </w:pPr>
+      <w:r>
+        <w:rPr>
+          <w:rFonts w:ascii="Times New Roman" w:eastAsia="Times New Roman" w:hAnsi="Times New Roman" w:cs="Times New Roman"/>
+        </w:rPr>
+        <w:t>#Database configuration</w:t>
+      </w:r>
+    </w:p>
+    <w:p>
+      <w:pPr>
+        <w:spacing w:after="0" w:line="240" w:lineRule="auto"/>
+        <w:rPr>
+          <w:rFonts w:ascii="Times New Roman" w:eastAsia="Times New Roman" w:hAnsi="Times New Roman" w:cs="Times New Roman"/>
+        </w:rPr>
+      </w:pPr>
+      <w:r>
+        <w:rPr>
+          <w:rFonts w:ascii="Times New Roman" w:eastAsia="Times New Roman" w:hAnsi="Times New Roman" w:cs="Times New Roman"/>
+        </w:rPr>
+        <w:t>spring.datasource.url=</w:t>
+      </w:r>
+      <w:proofErr w:type="spellStart"/>
+      <w:proofErr w:type="gramStart"/>
+      <w:r>
+        <w:rPr>
+          <w:rFonts w:ascii="Times New Roman" w:eastAsia="Times New Roman" w:hAnsi="Times New Roman" w:cs="Times New Roman"/>
+        </w:rPr>
+        <w:t>jdbc:mysql</w:t>
+      </w:r>
+      <w:proofErr w:type="spellEnd"/>
+      <w:r>
+        <w:rPr>
+          <w:rFonts w:ascii="Times New Roman" w:eastAsia="Times New Roman" w:hAnsi="Times New Roman" w:cs="Times New Roman"/>
+        </w:rPr>
+        <w:t>://localhost:3306/</w:t>
+      </w:r>
+      <w:proofErr w:type="spellStart"/>
+      <w:r>
+        <w:rPr>
+          <w:rFonts w:ascii="Times New Roman" w:eastAsia="Times New Roman" w:hAnsi="Times New Roman" w:cs="Times New Roman"/>
+        </w:rPr>
+        <w:t>ormlearn</w:t>
+      </w:r>
+      <w:proofErr w:type="spellEnd"/>
+      <w:proofErr w:type="gramEnd"/>
+    </w:p>
+    <w:p>
+      <w:pPr>
+        <w:spacing w:after="0" w:line="240" w:lineRule="auto"/>
+        <w:rPr>
+          <w:rFonts w:ascii="Times New Roman" w:eastAsia="Times New Roman" w:hAnsi="Times New Roman" w:cs="Times New Roman"/>
+        </w:rPr>
+      </w:pPr>
+      <w:proofErr w:type="spellStart"/>
+      <w:proofErr w:type="gramStart"/>
+      <w:r>
+        <w:rPr>
+          <w:rFonts w:ascii="Times New Roman" w:eastAsia="Times New Roman" w:hAnsi="Times New Roman" w:cs="Times New Roman"/>
+        </w:rPr>
+        <w:t>spring.datasource</w:t>
+      </w:r>
+      <w:proofErr w:type="gramEnd"/>
+      <w:r>
+        <w:rPr>
+          <w:rFonts w:ascii="Times New Roman" w:eastAsia="Times New Roman" w:hAnsi="Times New Roman" w:cs="Times New Roman"/>
+        </w:rPr>
+        <w:t>.username</w:t>
+      </w:r>
+      <w:proofErr w:type="spellEnd"/>
+      <w:r>
+        <w:rPr>
+          <w:rFonts w:ascii="Times New Roman" w:eastAsia="Times New Roman" w:hAnsi="Times New Roman" w:cs="Times New Roman"/>
+        </w:rPr>
+        <w:t>=root</w:t>
+      </w:r>
+    </w:p>
+    <w:p>
+      <w:pPr>
+        <w:spacing w:after="0" w:line="240" w:lineRule="auto"/>
+        <w:rPr>
+          <w:rFonts w:ascii="Times New Roman" w:eastAsia="Times New Roman" w:hAnsi="Times New Roman" w:cs="Times New Roman"/>
+        </w:rPr>
+      </w:pPr>
+      <w:proofErr w:type="spellStart"/>
+      <w:proofErr w:type="gramStart"/>
+      <w:r>
+        <w:rPr>
+          <w:rFonts w:ascii="Times New Roman" w:eastAsia="Times New Roman" w:hAnsi="Times New Roman" w:cs="Times New Roman"/>
+        </w:rPr>
+        <w:t>spring.datasource</w:t>
+      </w:r>
+      <w:proofErr w:type="gramEnd"/>
+      <w:r>
+        <w:rPr>
+          <w:rFonts w:ascii="Times New Roman" w:eastAsia="Times New Roman" w:hAnsi="Times New Roman" w:cs="Times New Roman"/>
+        </w:rPr>
+        <w:t>.password</w:t>
+      </w:r>
+      <w:proofErr w:type="spellEnd"/>
+      <w:r>
+        <w:rPr>
+          <w:rFonts w:ascii="Times New Roman" w:eastAsia="Times New Roman" w:hAnsi="Times New Roman" w:cs="Times New Roman"/>
+        </w:rPr>
+        <w:t>=Hemanth808@</w:t>
+      </w:r>
+    </w:p>
+    <w:p>
+      <w:pPr>
+        <w:spacing w:after="0" w:line="240" w:lineRule="auto"/>
+        <w:rPr>
+          <w:rFonts w:ascii="Times New Roman" w:eastAsia="Times New Roman" w:hAnsi="Times New Roman" w:cs="Times New Roman"/>
+        </w:rPr>
+      </w:pPr>
+      <w:proofErr w:type="spellStart"/>
+      <w:proofErr w:type="gramStart"/>
+      <w:r>
+        <w:rPr>
+          <w:rFonts w:ascii="Times New Roman" w:eastAsia="Times New Roman" w:hAnsi="Times New Roman" w:cs="Times New Roman"/>
+        </w:rPr>
+        <w:t>spring.datasource</w:t>
+      </w:r>
+      <w:proofErr w:type="gramEnd"/>
+      <w:r>
+        <w:rPr>
+          <w:rFonts w:ascii="Times New Roman" w:eastAsia="Times New Roman" w:hAnsi="Times New Roman" w:cs="Times New Roman"/>
+        </w:rPr>
+        <w:t>.driver</w:t>
+      </w:r>
+      <w:proofErr w:type="spellEnd"/>
+      <w:r>
+        <w:rPr>
+          <w:rFonts w:ascii="Times New Roman" w:eastAsia="Times New Roman" w:hAnsi="Times New Roman" w:cs="Times New Roman"/>
+        </w:rPr>
+        <w:t>-class-name=</w:t>
+      </w:r>
+      <w:proofErr w:type="spellStart"/>
+      <w:proofErr w:type="gramStart"/>
+      <w:r>
+        <w:rPr>
+          <w:rFonts w:ascii="Times New Roman" w:eastAsia="Times New Roman" w:hAnsi="Times New Roman" w:cs="Times New Roman"/>
+        </w:rPr>
+        <w:t>com.mysql</w:t>
+      </w:r>
+      <w:proofErr w:type="gramEnd"/>
+      <w:r>
+        <w:rPr>
+          <w:rFonts w:ascii="Times New Roman" w:eastAsia="Times New Roman" w:hAnsi="Times New Roman" w:cs="Times New Roman"/>
+        </w:rPr>
+        <w:t>.</w:t>
+      </w:r>
+      <w:proofErr w:type="gramStart"/>
+      <w:r>
+        <w:rPr>
+          <w:rFonts w:ascii="Times New Roman" w:eastAsia="Times New Roman" w:hAnsi="Times New Roman" w:cs="Times New Roman"/>
+        </w:rPr>
+        <w:t>cj.jdbc</w:t>
+      </w:r>
+      <w:proofErr w:type="gramEnd"/>
+      <w:r>
+        <w:rPr>
+          <w:rFonts w:ascii="Times New Roman" w:eastAsia="Times New Roman" w:hAnsi="Times New Roman" w:cs="Times New Roman"/>
+        </w:rPr>
+        <w:t>.Driver</w:t>
+      </w:r>
+      <w:proofErr w:type="spellEnd"/>
+    </w:p>
+    <w:p>
+      <w:pPr>
+        <w:spacing w:after="0" w:line="240" w:lineRule="auto"/>
+        <w:rPr>
+          <w:rFonts w:ascii="Times New Roman" w:eastAsia="Times New Roman" w:hAnsi="Times New Roman" w:cs="Times New Roman"/>
+        </w:rPr>
+      </w:pPr>
+    </w:p>
+    <w:p>
+      <w:pPr>
+        <w:spacing w:after="0" w:line="240" w:lineRule="auto"/>
+        <w:rPr>
+          <w:rFonts w:ascii="Times New Roman" w:eastAsia="Times New Roman" w:hAnsi="Times New Roman" w:cs="Times New Roman"/>
+        </w:rPr>
+      </w:pPr>
+      <w:r>
+        <w:rPr>
+          <w:rFonts w:ascii="Times New Roman" w:eastAsia="Times New Roman" w:hAnsi="Times New Roman" w:cs="Times New Roman"/>
+        </w:rPr>
+        <w:t>#  Hibernate Configuration</w:t>
+      </w:r>
+    </w:p>
+    <w:p>
+      <w:pPr>
+        <w:spacing w:after="0" w:line="240" w:lineRule="auto"/>
+        <w:rPr>
+          <w:rFonts w:ascii="Times New Roman" w:eastAsia="Times New Roman" w:hAnsi="Times New Roman" w:cs="Times New Roman"/>
+        </w:rPr>
+      </w:pPr>
+      <w:proofErr w:type="spellStart"/>
+      <w:proofErr w:type="gramStart"/>
+      <w:r>
+        <w:rPr>
+          <w:rFonts w:ascii="Times New Roman" w:eastAsia="Times New Roman" w:hAnsi="Times New Roman" w:cs="Times New Roman"/>
+        </w:rPr>
+        <w:t>spring.jpa.show</w:t>
+      </w:r>
+      <w:proofErr w:type="gramEnd"/>
+      <w:r>
+        <w:rPr>
+          <w:rFonts w:ascii="Times New Roman" w:eastAsia="Times New Roman" w:hAnsi="Times New Roman" w:cs="Times New Roman"/>
+        </w:rPr>
+        <w:t>-sql</w:t>
+      </w:r>
+      <w:proofErr w:type="spellEnd"/>
+      <w:r>
+        <w:rPr>
+          <w:rFonts w:ascii="Times New Roman" w:eastAsia="Times New Roman" w:hAnsi="Times New Roman" w:cs="Times New Roman"/>
+        </w:rPr>
+        <w:t>=true</w:t>
+      </w:r>
+    </w:p>
+    <w:p>
+      <w:pPr>
+        <w:spacing w:after="0" w:line="240" w:lineRule="auto"/>
+        <w:rPr>
+          <w:rFonts w:ascii="Times New Roman" w:eastAsia="Times New Roman" w:hAnsi="Times New Roman" w:cs="Times New Roman"/>
+        </w:rPr>
+      </w:pPr>
+      <w:proofErr w:type="spellStart"/>
+      <w:r>
+        <w:rPr>
+          <w:rFonts w:ascii="Times New Roman" w:eastAsia="Times New Roman" w:hAnsi="Times New Roman" w:cs="Times New Roman"/>
+        </w:rPr>
+        <w:t>spring.jpa.hibernate.ddl</w:t>
+      </w:r>
+      <w:proofErr w:type="spellEnd"/>
+      <w:r>
+        <w:rPr>
+          <w:rFonts w:ascii="Times New Roman" w:eastAsia="Times New Roman" w:hAnsi="Times New Roman" w:cs="Times New Roman"/>
+        </w:rPr>
+        <w:t>-auto=update</w:t>
+      </w:r>
+    </w:p>
+    <w:p>
+      <w:pPr>
+        <w:spacing w:after="0" w:line="240" w:lineRule="auto"/>
+        <w:rPr>
+          <w:rFonts w:ascii="Times New Roman" w:eastAsia="Times New Roman" w:hAnsi="Times New Roman" w:cs="Times New Roman"/>
+        </w:rPr>
+      </w:pPr>
+      <w:proofErr w:type="spellStart"/>
+      <w:proofErr w:type="gramStart"/>
+      <w:r>
+        <w:rPr>
+          <w:rFonts w:ascii="Times New Roman" w:eastAsia="Times New Roman" w:hAnsi="Times New Roman" w:cs="Times New Roman"/>
+        </w:rPr>
+        <w:t>logging.level.org.hibernate</w:t>
+      </w:r>
+      <w:proofErr w:type="spellEnd"/>
+      <w:proofErr w:type="gramEnd"/>
+      <w:r>
+        <w:rPr>
+          <w:rFonts w:ascii="Times New Roman" w:eastAsia="Times New Roman" w:hAnsi="Times New Roman" w:cs="Times New Roman"/>
+        </w:rPr>
+        <w:t>=debug</w:t>
+      </w:r>
+    </w:p>
+    <w:p>
+      <w:pPr>
+        <w:spacing w:after="0" w:line="240" w:lineRule="auto"/>
+        <w:rPr>
+          <w:rFonts w:ascii="Times New Roman" w:eastAsia="Times New Roman" w:hAnsi="Times New Roman" w:cs="Times New Roman"/>
+        </w:rPr>
+      </w:pPr>
+      <w:proofErr w:type="gramStart"/>
+      <w:r>
+        <w:rPr>
+          <w:rFonts w:ascii="Times New Roman" w:eastAsia="Times New Roman" w:hAnsi="Times New Roman" w:cs="Times New Roman"/>
+        </w:rPr>
+        <w:t>spring.jpa.properties</w:t>
+      </w:r>
+      <w:proofErr w:type="gramEnd"/>
+      <w:r>
+        <w:rPr>
+          <w:rFonts w:ascii="Times New Roman" w:eastAsia="Times New Roman" w:hAnsi="Times New Roman" w:cs="Times New Roman"/>
+        </w:rPr>
+        <w:t>.</w:t>
+      </w:r>
+      <w:proofErr w:type="gramStart"/>
+      <w:r>
+        <w:rPr>
+          <w:rFonts w:ascii="Times New Roman" w:eastAsia="Times New Roman" w:hAnsi="Times New Roman" w:cs="Times New Roman"/>
+        </w:rPr>
+        <w:t>hibernate.dialect</w:t>
+      </w:r>
+      <w:proofErr w:type="gramEnd"/>
+      <w:r>
+        <w:rPr>
+          <w:rFonts w:ascii="Times New Roman" w:eastAsia="Times New Roman" w:hAnsi="Times New Roman" w:cs="Times New Roman"/>
+        </w:rPr>
+        <w:t>=</w:t>
+      </w:r>
+      <w:proofErr w:type="gramStart"/>
+      <w:r>
+        <w:rPr>
+          <w:rFonts w:ascii="Times New Roman" w:eastAsia="Times New Roman" w:hAnsi="Times New Roman" w:cs="Times New Roman"/>
+        </w:rPr>
+        <w:t>org.hibernate</w:t>
+      </w:r>
+      <w:proofErr w:type="gramEnd"/>
+      <w:r>
+        <w:rPr>
+          <w:rFonts w:ascii="Times New Roman" w:eastAsia="Times New Roman" w:hAnsi="Times New Roman" w:cs="Times New Roman"/>
+        </w:rPr>
+        <w:t>.</w:t>
+      </w:r>
+      <w:proofErr w:type="gramStart"/>
+      <w:r>
+        <w:rPr>
+          <w:rFonts w:ascii="Times New Roman" w:eastAsia="Times New Roman" w:hAnsi="Times New Roman" w:cs="Times New Roman"/>
+        </w:rPr>
+        <w:t>dialect.MySQLDialect</w:t>
+      </w:r>
+      <w:proofErr w:type="gramEnd"/>
+    </w:p>
+    <w:p>
+      <w:pPr>
+        <w:spacing w:after="0" w:line="240" w:lineRule="auto"/>
+        <w:rPr>
+          <w:rFonts w:ascii="Times New Roman" w:eastAsia="Times New Roman" w:hAnsi="Times New Roman" w:cs="Times New Roman"/>
+        </w:rPr>
+      </w:pPr>
+    </w:p>
+    <w:p>
+      <w:pPr>
+        <w:spacing w:after="0" w:line="240" w:lineRule="auto"/>
+        <w:rPr>
+          <w:rFonts w:ascii="Times New Roman" w:eastAsia="Times New Roman" w:hAnsi="Times New Roman" w:cs="Times New Roman"/>
+          <w:b/>
+          <w:bCs/>
           <w:sz w:val="32"/>
           <w:szCs w:val="32"/>
         </w:rPr>
       </w:pPr>
       <w:proofErr w:type="spellStart"/>
-      <w:proofErr w:type="gramStart"/>
-      <w:r>
-        <w:rPr>
-          <w:rFonts w:ascii="Times New Roman" w:eastAsia="Times New Roman" w:hAnsi="Times New Roman" w:cs="Times New Roman"/>
+      <w:r>
+        <w:rPr>
+          <w:rFonts w:ascii="Times New Roman" w:eastAsia="Times New Roman" w:hAnsi="Times New Roman" w:cs="Times New Roman"/>
+          <w:b/>
+          <w:bCs/>
           <w:sz w:val="32"/>
           <w:szCs w:val="32"/>
         </w:rPr>
-        <w:t>logging.level.org.springframework</w:t>
-      </w:r>
-      <w:proofErr w:type="spellEnd"/>
-      <w:proofErr w:type="gramEnd"/>
-      <w:r>
-        <w:rPr>
-          <w:rFonts w:ascii="Times New Roman" w:eastAsia="Times New Roman" w:hAnsi="Times New Roman" w:cs="Times New Roman"/>
+        <w:t>ormlearn</w:t>
+      </w:r>
+      <w:proofErr w:type="spellEnd"/>
+      <w:r>
+        <w:rPr>
+          <w:rFonts w:ascii="Times New Roman" w:eastAsia="Times New Roman" w:hAnsi="Times New Roman" w:cs="Times New Roman"/>
+          <w:b/>
+          <w:bCs/>
           <w:sz w:val="32"/>
           <w:szCs w:val="32"/>
         </w:rPr>
-        <w:t>=info</w:t>
-      </w:r>
-    </w:p>
-    <w:p>
-      <w:pPr>
-        <w:spacing w:after="0" w:line="240" w:lineRule="auto"/>
-        <w:rPr>
-          <w:rFonts w:ascii="Times New Roman" w:eastAsia="Times New Roman" w:hAnsi="Times New Roman" w:cs="Times New Roman"/>
+        <w:t xml:space="preserve"> </w:t>
+      </w:r>
+      <w:r>
+        <w:rPr>
+          <w:rFonts w:ascii="Times New Roman" w:eastAsia="Times New Roman" w:hAnsi="Times New Roman" w:cs="Times New Roman"/>
+          <w:b/>
+          <w:bCs/>
           <w:sz w:val="32"/>
           <w:szCs w:val="32"/>
         </w:rPr>
-      </w:pPr>
-      <w:proofErr w:type="spellStart"/>
-      <w:proofErr w:type="gramStart"/>
-      <w:r>
-        <w:rPr>
-          <w:rFonts w:ascii="Times New Roman" w:eastAsia="Times New Roman" w:hAnsi="Times New Roman" w:cs="Times New Roman"/>
+        <w:t>Schema</w:t>
+      </w:r>
+      <w:r>
+        <w:rPr>
+          <w:rFonts w:ascii="Times New Roman" w:eastAsia="Times New Roman" w:hAnsi="Times New Roman" w:cs="Times New Roman"/>
+          <w:b/>
+          <w:bCs/>
           <w:sz w:val="32"/>
           <w:szCs w:val="32"/>
         </w:rPr>
-        <w:t>logging.level.com.cognizant</w:t>
-      </w:r>
-      <w:proofErr w:type="spellEnd"/>
-      <w:proofErr w:type="gramEnd"/>
-      <w:r>
-        <w:rPr>
-          <w:rFonts w:ascii="Times New Roman" w:eastAsia="Times New Roman" w:hAnsi="Times New Roman" w:cs="Times New Roman"/>
+        <w:t>:</w:t>
+      </w:r>
+    </w:p>
+    <w:p>
+      <w:pPr>
+        <w:spacing w:after="0" w:line="240" w:lineRule="auto"/>
+        <w:rPr>
+          <w:rFonts w:ascii="Times New Roman" w:eastAsia="Times New Roman" w:hAnsi="Times New Roman" w:cs="Times New Roman"/>
+          <w:b/>
+          <w:bCs/>
           <w:sz w:val="32"/>
           <w:szCs w:val="32"/>
         </w:rPr>
-        <w:t>=debug</w:t>
-      </w:r>
-    </w:p>
-    <w:p>
-      <w:pPr>
-        <w:spacing w:after="0" w:line="240" w:lineRule="auto"/>
-        <w:rPr>
-          <w:rFonts w:ascii="Times New Roman" w:eastAsia="Times New Roman" w:hAnsi="Times New Roman" w:cs="Times New Roman"/>
+      </w:pPr>
+      <w:r>
+        <w:rPr>
+          <w:rFonts w:ascii="Times New Roman" w:eastAsia="Times New Roman" w:hAnsi="Times New Roman" w:cs="Times New Roman"/>
+          <w:b/>
+          <w:bCs/>
           <w:sz w:val="32"/>
           <w:szCs w:val="32"/>
         </w:rPr>
-      </w:pPr>
-      <w:proofErr w:type="spellStart"/>
-      <w:r>
-        <w:rPr>
-          <w:rFonts w:ascii="Times New Roman" w:eastAsia="Times New Roman" w:hAnsi="Times New Roman" w:cs="Times New Roman"/>
+        <w:drawing>
+          <wp:inline distT="0" distB="0" distL="0" distR="0" wp14:anchorId="071D2221" wp14:editId="34D8C6E0">
+            <wp:extent cx="4327556" cy="2690698"/>
+            <wp:effectExtent l="0" t="0" r="0" b="0"/>
+            <wp:docPr id="775188710" name="Picture 1"/>
+            <wp:cNvGraphicFramePr>
+              <a:graphicFrameLocks xmlns:a="http://schemas.openxmlformats.org/drawingml/2006/main" noChangeAspect="1"/>
+            </wp:cNvGraphicFramePr>
+            <a:graphic xmlns:a="http://schemas.openxmlformats.org/drawingml/2006/main">
+              <a:graphicData uri="http://schemas.openxmlformats.org/drawingml/2006/picture">
+                <pic:pic xmlns:pic="http://schemas.openxmlformats.org/drawingml/2006/picture">
+                  <pic:nvPicPr>
+                    <pic:cNvPr id="775188710" name=""/>
+                    <pic:cNvPicPr/>
+                  </pic:nvPicPr>
+                  <pic:blipFill>
+                    <a:blip r:embed="rId5"/>
+                    <a:stretch>
+                      <a:fillRect/>
+                    </a:stretch>
+                  </pic:blipFill>
+                  <pic:spPr>
+                    <a:xfrm>
+                      <a:off x="0" y="0"/>
+                      <a:ext cx="4333486" cy="2694385"/>
+                    </a:xfrm>
+                    <a:prstGeom prst="rect">
+                      <a:avLst/>
+                    </a:prstGeom>
+                  </pic:spPr>
+                </pic:pic>
+              </a:graphicData>
+            </a:graphic>
+          </wp:inline>
+        </w:drawing>
+      </w:r>
+    </w:p>
+    <w:p>
+      <w:pPr>
+        <w:spacing w:after="0" w:line="240" w:lineRule="auto"/>
+        <w:rPr>
+          <w:rFonts w:ascii="Times New Roman" w:eastAsia="Times New Roman" w:hAnsi="Times New Roman" w:cs="Times New Roman"/>
+          <w:b/>
+          <w:bCs/>
           <w:sz w:val="32"/>
           <w:szCs w:val="32"/>
         </w:rPr>
-        <w:t>logging.level.org.hibernate.SQL</w:t>
-      </w:r>
-      <w:proofErr w:type="spellEnd"/>
-      <w:r>
-        <w:rPr>
-          <w:rFonts w:ascii="Times New Roman" w:eastAsia="Times New Roman" w:hAnsi="Times New Roman" w:cs="Times New Roman"/>
+      </w:pPr>
+      <w:r>
+        <w:rPr>
+          <w:rFonts w:ascii="Times New Roman" w:eastAsia="Times New Roman" w:hAnsi="Times New Roman" w:cs="Times New Roman"/>
+          <w:b/>
+          <w:bCs/>
           <w:sz w:val="32"/>
           <w:szCs w:val="32"/>
         </w:rPr>
-        <w:t>=trace</w:t>
-      </w:r>
-    </w:p>
-    <w:p>
-      <w:pPr>
-        <w:spacing w:after="0" w:line="240" w:lineRule="auto"/>
-        <w:rPr>
-          <w:rFonts w:ascii="Times New Roman" w:eastAsia="Times New Roman" w:hAnsi="Times New Roman" w:cs="Times New Roman"/>
+        <w:lastRenderedPageBreak/>
+        <w:t xml:space="preserve">Schema: </w:t>
+      </w:r>
+      <w:r>
+        <w:rPr>
+          <w:rFonts w:ascii="Times New Roman" w:eastAsia="Times New Roman" w:hAnsi="Times New Roman" w:cs="Times New Roman"/>
+          <w:b/>
+          <w:bCs/>
           <w:sz w:val="32"/>
           <w:szCs w:val="32"/>
         </w:rPr>
-      </w:pPr>
-      <w:proofErr w:type="spellStart"/>
-      <w:r>
-        <w:rPr>
-          <w:rFonts w:ascii="Times New Roman" w:eastAsia="Times New Roman" w:hAnsi="Times New Roman" w:cs="Times New Roman"/>
+        <w:br/>
+      </w:r>
+      <w:r>
+        <w:rPr>
+          <w:rFonts w:ascii="Times New Roman" w:eastAsia="Times New Roman" w:hAnsi="Times New Roman" w:cs="Times New Roman"/>
+          <w:b/>
+          <w:bCs/>
           <w:sz w:val="32"/>
           <w:szCs w:val="32"/>
         </w:rPr>
-        <w:t>logging.level.org.hibernate.type.descriptor.sql</w:t>
-      </w:r>
-      <w:proofErr w:type="spellEnd"/>
-      <w:r>
-        <w:rPr>
-          <w:rFonts w:ascii="Times New Roman" w:eastAsia="Times New Roman" w:hAnsi="Times New Roman" w:cs="Times New Roman"/>
-          <w:sz w:val="32"/>
-          <w:szCs w:val="32"/>
-        </w:rPr>
-        <w:t>=trace</w:t>
-      </w:r>
-    </w:p>
-    <w:p>
-      <w:pPr>
-        <w:spacing w:after="0" w:line="240" w:lineRule="auto"/>
-        <w:rPr>
-          <w:rFonts w:ascii="Times New Roman" w:eastAsia="Times New Roman" w:hAnsi="Times New Roman" w:cs="Times New Roman"/>
-          <w:sz w:val="32"/>
-          <w:szCs w:val="32"/>
-        </w:rPr>
-      </w:pPr>
-    </w:p>
-    <w:p>
-      <w:pPr>
-        <w:spacing w:after="0" w:line="240" w:lineRule="auto"/>
-        <w:rPr>
-          <w:rFonts w:ascii="Times New Roman" w:eastAsia="Times New Roman" w:hAnsi="Times New Roman" w:cs="Times New Roman"/>
-          <w:sz w:val="32"/>
-          <w:szCs w:val="32"/>
-        </w:rPr>
-      </w:pPr>
-      <w:proofErr w:type="spellStart"/>
-      <w:proofErr w:type="gramStart"/>
-      <w:r>
-        <w:rPr>
-          <w:rFonts w:ascii="Times New Roman" w:eastAsia="Times New Roman" w:hAnsi="Times New Roman" w:cs="Times New Roman"/>
-          <w:sz w:val="32"/>
-          <w:szCs w:val="32"/>
-        </w:rPr>
-        <w:t>logging.pattern</w:t>
-      </w:r>
-      <w:proofErr w:type="gramEnd"/>
-      <w:r>
-        <w:rPr>
-          <w:rFonts w:ascii="Times New Roman" w:eastAsia="Times New Roman" w:hAnsi="Times New Roman" w:cs="Times New Roman"/>
-          <w:sz w:val="32"/>
-          <w:szCs w:val="32"/>
-        </w:rPr>
-        <w:t>.console</w:t>
-      </w:r>
-      <w:proofErr w:type="spellEnd"/>
-      <w:r>
-        <w:rPr>
-          <w:rFonts w:ascii="Times New Roman" w:eastAsia="Times New Roman" w:hAnsi="Times New Roman" w:cs="Times New Roman"/>
-          <w:sz w:val="32"/>
-          <w:szCs w:val="32"/>
-        </w:rPr>
-        <w:t>=%d{dd-MM-</w:t>
-      </w:r>
-      <w:proofErr w:type="spellStart"/>
-      <w:r>
-        <w:rPr>
-          <w:rFonts w:ascii="Times New Roman" w:eastAsia="Times New Roman" w:hAnsi="Times New Roman" w:cs="Times New Roman"/>
-          <w:sz w:val="32"/>
-          <w:szCs w:val="32"/>
-        </w:rPr>
-        <w:t>yy</w:t>
-      </w:r>
-      <w:proofErr w:type="spellEnd"/>
-      <w:r>
-        <w:rPr>
-          <w:rFonts w:ascii="Times New Roman" w:eastAsia="Times New Roman" w:hAnsi="Times New Roman" w:cs="Times New Roman"/>
-          <w:sz w:val="32"/>
-          <w:szCs w:val="32"/>
-        </w:rPr>
-        <w:t>} %d{</w:t>
-      </w:r>
-      <w:proofErr w:type="spellStart"/>
-      <w:r>
-        <w:rPr>
-          <w:rFonts w:ascii="Times New Roman" w:eastAsia="Times New Roman" w:hAnsi="Times New Roman" w:cs="Times New Roman"/>
-          <w:sz w:val="32"/>
-          <w:szCs w:val="32"/>
-        </w:rPr>
-        <w:t>HH:</w:t>
-      </w:r>
-      <w:proofErr w:type="gramStart"/>
-      <w:r>
-        <w:rPr>
-          <w:rFonts w:ascii="Times New Roman" w:eastAsia="Times New Roman" w:hAnsi="Times New Roman" w:cs="Times New Roman"/>
-          <w:sz w:val="32"/>
-          <w:szCs w:val="32"/>
-        </w:rPr>
-        <w:t>mm:ss.SSS</w:t>
-      </w:r>
-      <w:proofErr w:type="spellEnd"/>
-      <w:proofErr w:type="gramEnd"/>
-      <w:r>
-        <w:rPr>
-          <w:rFonts w:ascii="Times New Roman" w:eastAsia="Times New Roman" w:hAnsi="Times New Roman" w:cs="Times New Roman"/>
-          <w:sz w:val="32"/>
-          <w:szCs w:val="32"/>
-        </w:rPr>
-        <w:t>} %-20.20thread %5p %-25.25</w:t>
-      </w:r>
-      <w:proofErr w:type="gramStart"/>
-      <w:r>
-        <w:rPr>
-          <w:rFonts w:ascii="Times New Roman" w:eastAsia="Times New Roman" w:hAnsi="Times New Roman" w:cs="Times New Roman"/>
-          <w:sz w:val="32"/>
-          <w:szCs w:val="32"/>
-        </w:rPr>
-        <w:t>logger{</w:t>
-      </w:r>
-      <w:proofErr w:type="gramEnd"/>
-      <w:r>
-        <w:rPr>
-          <w:rFonts w:ascii="Times New Roman" w:eastAsia="Times New Roman" w:hAnsi="Times New Roman" w:cs="Times New Roman"/>
-          <w:sz w:val="32"/>
-          <w:szCs w:val="32"/>
-        </w:rPr>
-        <w:t>25} %25M %4L %</w:t>
-      </w:r>
-      <w:proofErr w:type="spellStart"/>
-      <w:r>
-        <w:rPr>
-          <w:rFonts w:ascii="Times New Roman" w:eastAsia="Times New Roman" w:hAnsi="Times New Roman" w:cs="Times New Roman"/>
-          <w:sz w:val="32"/>
-          <w:szCs w:val="32"/>
-        </w:rPr>
-        <w:t>m%n</w:t>
-      </w:r>
-      <w:proofErr w:type="spellEnd"/>
-    </w:p>
-    <w:p>
-      <w:pPr>
-        <w:spacing w:after="0" w:line="240" w:lineRule="auto"/>
-        <w:rPr>
-          <w:rFonts w:ascii="Times New Roman" w:eastAsia="Times New Roman" w:hAnsi="Times New Roman" w:cs="Times New Roman"/>
-          <w:sz w:val="32"/>
-          <w:szCs w:val="32"/>
-        </w:rPr>
-      </w:pPr>
-    </w:p>
-    <w:p>
-      <w:pPr>
-        <w:spacing w:after="0" w:line="240" w:lineRule="auto"/>
-        <w:rPr>
-          <w:rFonts w:ascii="Times New Roman" w:eastAsia="Times New Roman" w:hAnsi="Times New Roman" w:cs="Times New Roman"/>
-          <w:sz w:val="32"/>
-          <w:szCs w:val="32"/>
-        </w:rPr>
-      </w:pPr>
-      <w:r>
-        <w:rPr>
-          <w:rFonts w:ascii="Times New Roman" w:eastAsia="Times New Roman" w:hAnsi="Times New Roman" w:cs="Times New Roman"/>
-          <w:sz w:val="32"/>
-          <w:szCs w:val="32"/>
-        </w:rPr>
-        <w:t>#Database configuration</w:t>
-      </w:r>
-    </w:p>
-    <w:p>
-      <w:pPr>
-        <w:spacing w:after="0" w:line="240" w:lineRule="auto"/>
-        <w:rPr>
-          <w:rFonts w:ascii="Times New Roman" w:eastAsia="Times New Roman" w:hAnsi="Times New Roman" w:cs="Times New Roman"/>
-          <w:sz w:val="32"/>
-          <w:szCs w:val="32"/>
-        </w:rPr>
-      </w:pPr>
-    </w:p>
-    <w:p>
-      <w:pPr>
-        <w:spacing w:after="0" w:line="240" w:lineRule="auto"/>
-        <w:rPr>
-          <w:rFonts w:ascii="Times New Roman" w:eastAsia="Times New Roman" w:hAnsi="Times New Roman" w:cs="Times New Roman"/>
-          <w:sz w:val="32"/>
-          <w:szCs w:val="32"/>
-        </w:rPr>
-      </w:pPr>
-      <w:r>
-        <w:rPr>
-          <w:rFonts w:ascii="Times New Roman" w:eastAsia="Times New Roman" w:hAnsi="Times New Roman" w:cs="Times New Roman"/>
-          <w:sz w:val="32"/>
-          <w:szCs w:val="32"/>
-        </w:rPr>
-        <w:t>spring.datasource.url=</w:t>
-      </w:r>
-      <w:proofErr w:type="spellStart"/>
-      <w:proofErr w:type="gramStart"/>
-      <w:r>
-        <w:rPr>
-          <w:rFonts w:ascii="Times New Roman" w:eastAsia="Times New Roman" w:hAnsi="Times New Roman" w:cs="Times New Roman"/>
-          <w:sz w:val="32"/>
-          <w:szCs w:val="32"/>
-        </w:rPr>
-        <w:t>jdbc:mysql</w:t>
-      </w:r>
-      <w:proofErr w:type="spellEnd"/>
-      <w:r>
-        <w:rPr>
-          <w:rFonts w:ascii="Times New Roman" w:eastAsia="Times New Roman" w:hAnsi="Times New Roman" w:cs="Times New Roman"/>
-          <w:sz w:val="32"/>
-          <w:szCs w:val="32"/>
-        </w:rPr>
-        <w:t>://localhost:3306/</w:t>
-      </w:r>
-      <w:proofErr w:type="spellStart"/>
-      <w:r>
-        <w:rPr>
-          <w:rFonts w:ascii="Times New Roman" w:eastAsia="Times New Roman" w:hAnsi="Times New Roman" w:cs="Times New Roman"/>
-          <w:sz w:val="32"/>
-          <w:szCs w:val="32"/>
-        </w:rPr>
-        <w:t>ormlearn</w:t>
-      </w:r>
-      <w:proofErr w:type="spellEnd"/>
-      <w:proofErr w:type="gramEnd"/>
-    </w:p>
-    <w:p>
-      <w:pPr>
-        <w:spacing w:after="0" w:line="240" w:lineRule="auto"/>
-        <w:rPr>
-          <w:rFonts w:ascii="Times New Roman" w:eastAsia="Times New Roman" w:hAnsi="Times New Roman" w:cs="Times New Roman"/>
-          <w:sz w:val="32"/>
-          <w:szCs w:val="32"/>
-        </w:rPr>
-      </w:pPr>
-      <w:proofErr w:type="spellStart"/>
-      <w:proofErr w:type="gramStart"/>
-      <w:r>
-        <w:rPr>
-          <w:rFonts w:ascii="Times New Roman" w:eastAsia="Times New Roman" w:hAnsi="Times New Roman" w:cs="Times New Roman"/>
-          <w:sz w:val="32"/>
-          <w:szCs w:val="32"/>
-        </w:rPr>
-        <w:t>spring.datasource</w:t>
-      </w:r>
-      <w:proofErr w:type="gramEnd"/>
-      <w:r>
-        <w:rPr>
-          <w:rFonts w:ascii="Times New Roman" w:eastAsia="Times New Roman" w:hAnsi="Times New Roman" w:cs="Times New Roman"/>
-          <w:sz w:val="32"/>
-          <w:szCs w:val="32"/>
-        </w:rPr>
-        <w:t>.username</w:t>
-      </w:r>
-      <w:proofErr w:type="spellEnd"/>
-      <w:r>
-        <w:rPr>
-          <w:rFonts w:ascii="Times New Roman" w:eastAsia="Times New Roman" w:hAnsi="Times New Roman" w:cs="Times New Roman"/>
-          <w:sz w:val="32"/>
-          <w:szCs w:val="32"/>
-        </w:rPr>
-        <w:t>=root</w:t>
-      </w:r>
-    </w:p>
-    <w:p>
-      <w:pPr>
-        <w:spacing w:after="0" w:line="240" w:lineRule="auto"/>
-        <w:rPr>
-          <w:rFonts w:ascii="Times New Roman" w:eastAsia="Times New Roman" w:hAnsi="Times New Roman" w:cs="Times New Roman"/>
-          <w:sz w:val="32"/>
-          <w:szCs w:val="32"/>
-        </w:rPr>
-      </w:pPr>
-      <w:proofErr w:type="spellStart"/>
-      <w:proofErr w:type="gramStart"/>
-      <w:r>
-        <w:rPr>
-          <w:rFonts w:ascii="Times New Roman" w:eastAsia="Times New Roman" w:hAnsi="Times New Roman" w:cs="Times New Roman"/>
-          <w:sz w:val="32"/>
-          <w:szCs w:val="32"/>
-        </w:rPr>
-        <w:t>spring.datasource</w:t>
-      </w:r>
-      <w:proofErr w:type="gramEnd"/>
-      <w:r>
-        <w:rPr>
-          <w:rFonts w:ascii="Times New Roman" w:eastAsia="Times New Roman" w:hAnsi="Times New Roman" w:cs="Times New Roman"/>
-          <w:sz w:val="32"/>
-          <w:szCs w:val="32"/>
-        </w:rPr>
-        <w:t>.password</w:t>
-      </w:r>
-      <w:proofErr w:type="spellEnd"/>
-      <w:r>
-        <w:rPr>
-          <w:rFonts w:ascii="Times New Roman" w:eastAsia="Times New Roman" w:hAnsi="Times New Roman" w:cs="Times New Roman"/>
-          <w:sz w:val="32"/>
-          <w:szCs w:val="32"/>
-        </w:rPr>
-        <w:t>=Hemanth808@</w:t>
-      </w:r>
-    </w:p>
-    <w:p>
-      <w:pPr>
-        <w:spacing w:after="0" w:line="240" w:lineRule="auto"/>
-        <w:rPr>
-          <w:rFonts w:ascii="Times New Roman" w:eastAsia="Times New Roman" w:hAnsi="Times New Roman" w:cs="Times New Roman"/>
-          <w:sz w:val="32"/>
-          <w:szCs w:val="32"/>
-        </w:rPr>
-      </w:pPr>
-      <w:proofErr w:type="spellStart"/>
-      <w:proofErr w:type="gramStart"/>
-      <w:r>
-        <w:rPr>
-          <w:rFonts w:ascii="Times New Roman" w:eastAsia="Times New Roman" w:hAnsi="Times New Roman" w:cs="Times New Roman"/>
-          <w:sz w:val="32"/>
-          <w:szCs w:val="32"/>
-        </w:rPr>
-        <w:t>spring.datasource</w:t>
-      </w:r>
-      <w:proofErr w:type="gramEnd"/>
-      <w:r>
-        <w:rPr>
-          <w:rFonts w:ascii="Times New Roman" w:eastAsia="Times New Roman" w:hAnsi="Times New Roman" w:cs="Times New Roman"/>
-          <w:sz w:val="32"/>
-          <w:szCs w:val="32"/>
-        </w:rPr>
-        <w:t>.driver</w:t>
-      </w:r>
-      <w:proofErr w:type="spellEnd"/>
-      <w:r>
-        <w:rPr>
-          <w:rFonts w:ascii="Times New Roman" w:eastAsia="Times New Roman" w:hAnsi="Times New Roman" w:cs="Times New Roman"/>
-          <w:sz w:val="32"/>
-          <w:szCs w:val="32"/>
-        </w:rPr>
-        <w:t>-class-name=</w:t>
-      </w:r>
-      <w:proofErr w:type="spellStart"/>
-      <w:proofErr w:type="gramStart"/>
-      <w:r>
-        <w:rPr>
-          <w:rFonts w:ascii="Times New Roman" w:eastAsia="Times New Roman" w:hAnsi="Times New Roman" w:cs="Times New Roman"/>
-          <w:sz w:val="32"/>
-          <w:szCs w:val="32"/>
-        </w:rPr>
-        <w:t>com.mysql</w:t>
-      </w:r>
-      <w:proofErr w:type="gramEnd"/>
-      <w:r>
-        <w:rPr>
-          <w:rFonts w:ascii="Times New Roman" w:eastAsia="Times New Roman" w:hAnsi="Times New Roman" w:cs="Times New Roman"/>
-          <w:sz w:val="32"/>
-          <w:szCs w:val="32"/>
-        </w:rPr>
-        <w:t>.</w:t>
-      </w:r>
-      <w:proofErr w:type="gramStart"/>
-      <w:r>
-        <w:rPr>
-          <w:rFonts w:ascii="Times New Roman" w:eastAsia="Times New Roman" w:hAnsi="Times New Roman" w:cs="Times New Roman"/>
-          <w:sz w:val="32"/>
-          <w:szCs w:val="32"/>
-        </w:rPr>
-        <w:t>cj.jdbc</w:t>
-      </w:r>
-      <w:proofErr w:type="gramEnd"/>
-      <w:r>
-        <w:rPr>
-          <w:rFonts w:ascii="Times New Roman" w:eastAsia="Times New Roman" w:hAnsi="Times New Roman" w:cs="Times New Roman"/>
-          <w:sz w:val="32"/>
-          <w:szCs w:val="32"/>
-        </w:rPr>
-        <w:t>.Driver</w:t>
-      </w:r>
-      <w:proofErr w:type="spellEnd"/>
-    </w:p>
-    <w:p>
-      <w:pPr>
-        <w:spacing w:after="0" w:line="240" w:lineRule="auto"/>
-        <w:rPr>
-          <w:rFonts w:ascii="Times New Roman" w:eastAsia="Times New Roman" w:hAnsi="Times New Roman" w:cs="Times New Roman"/>
-          <w:sz w:val="32"/>
-          <w:szCs w:val="32"/>
-        </w:rPr>
-      </w:pPr>
-    </w:p>
-    <w:p>
-      <w:pPr>
-        <w:spacing w:after="0" w:line="240" w:lineRule="auto"/>
-        <w:rPr>
-          <w:rFonts w:ascii="Times New Roman" w:eastAsia="Times New Roman" w:hAnsi="Times New Roman" w:cs="Times New Roman"/>
-          <w:sz w:val="32"/>
-          <w:szCs w:val="32"/>
-        </w:rPr>
-      </w:pPr>
-      <w:r>
-        <w:rPr>
-          <w:rFonts w:ascii="Times New Roman" w:eastAsia="Times New Roman" w:hAnsi="Times New Roman" w:cs="Times New Roman"/>
-          <w:sz w:val="32"/>
-          <w:szCs w:val="32"/>
-        </w:rPr>
-        <w:t>#  Hibernate Configuration</w:t>
-      </w:r>
-    </w:p>
-    <w:p>
-      <w:pPr>
-        <w:spacing w:after="0" w:line="240" w:lineRule="auto"/>
-        <w:rPr>
-          <w:rFonts w:ascii="Times New Roman" w:eastAsia="Times New Roman" w:hAnsi="Times New Roman" w:cs="Times New Roman"/>
-          <w:sz w:val="32"/>
-          <w:szCs w:val="32"/>
-        </w:rPr>
-      </w:pPr>
-    </w:p>
-    <w:p>
-      <w:pPr>
-        <w:spacing w:after="0" w:line="240" w:lineRule="auto"/>
-        <w:rPr>
-          <w:rFonts w:ascii="Times New Roman" w:eastAsia="Times New Roman" w:hAnsi="Times New Roman" w:cs="Times New Roman"/>
-          <w:sz w:val="32"/>
-          <w:szCs w:val="32"/>
-        </w:rPr>
-      </w:pPr>
-      <w:proofErr w:type="spellStart"/>
-      <w:proofErr w:type="gramStart"/>
-      <w:r>
-        <w:rPr>
-          <w:rFonts w:ascii="Times New Roman" w:eastAsia="Times New Roman" w:hAnsi="Times New Roman" w:cs="Times New Roman"/>
-          <w:sz w:val="32"/>
-          <w:szCs w:val="32"/>
-        </w:rPr>
-        <w:t>spring.jpa.show</w:t>
-      </w:r>
-      <w:proofErr w:type="gramEnd"/>
-      <w:r>
-        <w:rPr>
-          <w:rFonts w:ascii="Times New Roman" w:eastAsia="Times New Roman" w:hAnsi="Times New Roman" w:cs="Times New Roman"/>
-          <w:sz w:val="32"/>
-          <w:szCs w:val="32"/>
-        </w:rPr>
-        <w:t>-sql</w:t>
-      </w:r>
-      <w:proofErr w:type="spellEnd"/>
-      <w:r>
-        <w:rPr>
-          <w:rFonts w:ascii="Times New Roman" w:eastAsia="Times New Roman" w:hAnsi="Times New Roman" w:cs="Times New Roman"/>
-          <w:sz w:val="32"/>
-          <w:szCs w:val="32"/>
-        </w:rPr>
-        <w:t>=true</w:t>
-      </w:r>
-    </w:p>
-    <w:p>
-      <w:pPr>
-        <w:spacing w:after="0" w:line="240" w:lineRule="auto"/>
-        <w:rPr>
-          <w:rFonts w:ascii="Times New Roman" w:eastAsia="Times New Roman" w:hAnsi="Times New Roman" w:cs="Times New Roman"/>
-          <w:sz w:val="32"/>
-          <w:szCs w:val="32"/>
-        </w:rPr>
-      </w:pPr>
-      <w:proofErr w:type="spellStart"/>
-      <w:r>
-        <w:rPr>
-          <w:rFonts w:ascii="Times New Roman" w:eastAsia="Times New Roman" w:hAnsi="Times New Roman" w:cs="Times New Roman"/>
-          <w:sz w:val="32"/>
-          <w:szCs w:val="32"/>
-        </w:rPr>
-        <w:t>spring.jpa.hibernate.ddl</w:t>
-      </w:r>
-      <w:proofErr w:type="spellEnd"/>
-      <w:r>
-        <w:rPr>
-          <w:rFonts w:ascii="Times New Roman" w:eastAsia="Times New Roman" w:hAnsi="Times New Roman" w:cs="Times New Roman"/>
-          <w:sz w:val="32"/>
-          <w:szCs w:val="32"/>
-        </w:rPr>
-        <w:t>-auto=update</w:t>
-      </w:r>
-    </w:p>
-    <w:p>
-      <w:pPr>
-        <w:spacing w:after="0" w:line="240" w:lineRule="auto"/>
-        <w:rPr>
-          <w:rFonts w:ascii="Times New Roman" w:eastAsia="Times New Roman" w:hAnsi="Times New Roman" w:cs="Times New Roman"/>
-          <w:sz w:val="32"/>
-          <w:szCs w:val="32"/>
-        </w:rPr>
-      </w:pPr>
-      <w:proofErr w:type="spellStart"/>
-      <w:proofErr w:type="gramStart"/>
-      <w:r>
-        <w:rPr>
-          <w:rFonts w:ascii="Times New Roman" w:eastAsia="Times New Roman" w:hAnsi="Times New Roman" w:cs="Times New Roman"/>
-          <w:sz w:val="32"/>
-          <w:szCs w:val="32"/>
-        </w:rPr>
-        <w:t>logging.level.org.hibernate</w:t>
-      </w:r>
-      <w:proofErr w:type="spellEnd"/>
-      <w:proofErr w:type="gramEnd"/>
-      <w:r>
-        <w:rPr>
-          <w:rFonts w:ascii="Times New Roman" w:eastAsia="Times New Roman" w:hAnsi="Times New Roman" w:cs="Times New Roman"/>
-          <w:sz w:val="32"/>
-          <w:szCs w:val="32"/>
-        </w:rPr>
-        <w:t>=debug</w:t>
-      </w:r>
-    </w:p>
-    <w:p>
-      <w:pPr>
-        <w:spacing w:after="0" w:line="240" w:lineRule="auto"/>
-        <w:rPr>
-          <w:rFonts w:ascii="Times New Roman" w:eastAsia="Times New Roman" w:hAnsi="Times New Roman" w:cs="Times New Roman"/>
-          <w:sz w:val="32"/>
-          <w:szCs w:val="32"/>
-        </w:rPr>
-      </w:pPr>
-      <w:proofErr w:type="gramStart"/>
-      <w:r>
-        <w:rPr>
-          <w:rFonts w:ascii="Times New Roman" w:eastAsia="Times New Roman" w:hAnsi="Times New Roman" w:cs="Times New Roman"/>
-          <w:sz w:val="32"/>
-          <w:szCs w:val="32"/>
-        </w:rPr>
-        <w:t>spring.jpa.properties</w:t>
-      </w:r>
-      <w:proofErr w:type="gramEnd"/>
-      <w:r>
-        <w:rPr>
-          <w:rFonts w:ascii="Times New Roman" w:eastAsia="Times New Roman" w:hAnsi="Times New Roman" w:cs="Times New Roman"/>
-          <w:sz w:val="32"/>
-          <w:szCs w:val="32"/>
-        </w:rPr>
-        <w:t>.</w:t>
-      </w:r>
-      <w:proofErr w:type="gramStart"/>
-      <w:r>
-        <w:rPr>
-          <w:rFonts w:ascii="Times New Roman" w:eastAsia="Times New Roman" w:hAnsi="Times New Roman" w:cs="Times New Roman"/>
-          <w:sz w:val="32"/>
-          <w:szCs w:val="32"/>
-        </w:rPr>
-        <w:t>hibernate.dialect</w:t>
-      </w:r>
-      <w:proofErr w:type="gramEnd"/>
-      <w:r>
-        <w:rPr>
-          <w:rFonts w:ascii="Times New Roman" w:eastAsia="Times New Roman" w:hAnsi="Times New Roman" w:cs="Times New Roman"/>
-          <w:sz w:val="32"/>
-          <w:szCs w:val="32"/>
-        </w:rPr>
-        <w:t>=</w:t>
-      </w:r>
-      <w:proofErr w:type="gramStart"/>
-      <w:r>
-        <w:rPr>
-          <w:rFonts w:ascii="Times New Roman" w:eastAsia="Times New Roman" w:hAnsi="Times New Roman" w:cs="Times New Roman"/>
-          <w:sz w:val="32"/>
-          <w:szCs w:val="32"/>
-        </w:rPr>
-        <w:t>org.hibernate</w:t>
-      </w:r>
-      <w:proofErr w:type="gramEnd"/>
-      <w:r>
-        <w:rPr>
-          <w:rFonts w:ascii="Times New Roman" w:eastAsia="Times New Roman" w:hAnsi="Times New Roman" w:cs="Times New Roman"/>
-          <w:sz w:val="32"/>
-          <w:szCs w:val="32"/>
-        </w:rPr>
-        <w:t>.</w:t>
-      </w:r>
-      <w:proofErr w:type="gramStart"/>
-      <w:r>
-        <w:rPr>
-          <w:rFonts w:ascii="Times New Roman" w:eastAsia="Times New Roman" w:hAnsi="Times New Roman" w:cs="Times New Roman"/>
-          <w:sz w:val="32"/>
-          <w:szCs w:val="32"/>
-        </w:rPr>
-        <w:t>dialect.MySQLDialect</w:t>
-      </w:r>
-      <w:proofErr w:type="gramEnd"/>
-    </w:p>
-    <w:p>
-      <w:pPr>
-        <w:spacing w:after="0" w:line="240" w:lineRule="auto"/>
-        <w:rPr>
-          <w:rFonts w:ascii="Times New Roman" w:eastAsia="Times New Roman" w:hAnsi="Times New Roman" w:cs="Times New Roman"/>
-          <w:b/>
-          <w:bCs/>
-          <w:sz w:val="32"/>
-          <w:szCs w:val="32"/>
-        </w:rPr>
-      </w:pPr>
-    </w:p>
-    <w:p>
-      <w:pPr>
-        <w:spacing w:after="0" w:line="240" w:lineRule="auto"/>
-        <w:rPr>
-          <w:rFonts w:ascii="Times New Roman" w:eastAsia="Times New Roman" w:hAnsi="Times New Roman" w:cs="Times New Roman"/>
-          <w:b/>
-          <w:bCs/>
-          <w:sz w:val="32"/>
-          <w:szCs w:val="32"/>
-        </w:rPr>
-      </w:pPr>
-    </w:p>
-    <w:p>
-      <w:pPr>
-        <w:spacing w:after="0" w:line="240" w:lineRule="auto"/>
-        <w:rPr>
-          <w:rFonts w:ascii="Times New Roman" w:eastAsia="Times New Roman" w:hAnsi="Times New Roman" w:cs="Times New Roman"/>
-          <w:b/>
-          <w:bCs/>
-          <w:sz w:val="32"/>
-          <w:szCs w:val="32"/>
-        </w:rPr>
-      </w:pPr>
-    </w:p>
-    <w:p>
-      <w:pPr>
-        <w:rPr>
-          <w:b/>
-          <w:bCs/>
-          <w:sz w:val="32"/>
-          <w:szCs w:val="32"/>
-          <w:lang w:val="en-US"/>
-        </w:rPr>
-      </w:pPr>
-      <w:r>
-        <w:rPr>
-          <w:b/>
-          <w:bCs/>
-          <w:sz w:val="32"/>
-          <w:szCs w:val="32"/>
-          <w:lang w:val="en-US"/>
-        </w:rPr>
-        <w:t xml:space="preserve">    </w:t>
-      </w:r>
-    </w:p>
-    <w:p>
-      <w:pPr>
-        <w:rPr>
-          <w:b/>
-          <w:bCs/>
-          <w:sz w:val="32"/>
-          <w:szCs w:val="32"/>
-          <w:lang w:val="en-US"/>
-        </w:rPr>
-      </w:pPr>
+        <w:drawing>
+          <wp:inline distT="0" distB="0" distL="0" distR="0" wp14:anchorId="06E66C73" wp14:editId="50DB306C">
+            <wp:extent cx="3143689" cy="1324160"/>
+            <wp:effectExtent l="0" t="0" r="0" b="9525"/>
+            <wp:docPr id="301366034" name="Picture 1"/>
+            <wp:cNvGraphicFramePr>
+              <a:graphicFrameLocks xmlns:a="http://schemas.openxmlformats.org/drawingml/2006/main" noChangeAspect="1"/>
+            </wp:cNvGraphicFramePr>
+            <a:graphic xmlns:a="http://schemas.openxmlformats.org/drawingml/2006/main">
+              <a:graphicData uri="http://schemas.openxmlformats.org/drawingml/2006/picture">
+                <pic:pic xmlns:pic="http://schemas.openxmlformats.org/drawingml/2006/picture">
+                  <pic:nvPicPr>
+                    <pic:cNvPr id="301366034" name=""/>
+                    <pic:cNvPicPr/>
+                  </pic:nvPicPr>
+                  <pic:blipFill>
+                    <a:blip r:embed="rId6"/>
+                    <a:stretch>
+                      <a:fillRect/>
+                    </a:stretch>
+                  </pic:blipFill>
+                  <pic:spPr>
+                    <a:xfrm>
+                      <a:off x="0" y="0"/>
+                      <a:ext cx="3143689" cy="1324160"/>
+                    </a:xfrm>
+                    <a:prstGeom prst="rect">
+                      <a:avLst/>
+                    </a:prstGeom>
+                  </pic:spPr>
+                </pic:pic>
+              </a:graphicData>
+            </a:graphic>
+          </wp:inline>
+        </w:drawing>
+      </w:r>
+      <w:r>
+        <w:rPr>
+          <w:noProof/>
+        </w:rPr>
+        <w:t xml:space="preserve"> </w:t>
+      </w:r>
     </w:p>
     <w:p>
       <w:pPr>
@@ -1075,7 +1048,6 @@
           <w:szCs w:val="27"/>
           <w:shd w:val="clear" w:color="auto" w:fill="FFFFFF"/>
         </w:rPr>
-        <w:lastRenderedPageBreak/>
         <w:t xml:space="preserve">3. </w:t>
       </w:r>
       <w:r>
@@ -1159,11 +1131,11 @@
         <w:spacing w:after="0"/>
       </w:pPr>
       <w:r>
-        <w:t>package c</w:t>
-      </w:r>
-      <w:proofErr w:type="spellStart"/>
-      <w:r>
-        <w:t>om.cognizant.orm_</w:t>
+        <w:t xml:space="preserve">package </w:t>
+      </w:r>
+      <w:proofErr w:type="spellStart"/>
+      <w:r>
+        <w:t>com.cognizant.orm_</w:t>
       </w:r>
       <w:proofErr w:type="gramStart"/>
       <w:r>
@@ -1511,11 +1483,6 @@
       <w:pPr>
         <w:spacing w:after="0"/>
       </w:pPr>
-    </w:p>
-    <w:p>
-      <w:pPr>
-        <w:spacing w:after="0"/>
-      </w:pPr>
       <w:r>
         <w:t xml:space="preserve">    public void </w:t>
       </w:r>
@@ -1626,11 +1593,6 @@
       <w:r>
         <w:t xml:space="preserve">    }</w:t>
       </w:r>
-    </w:p>
-    <w:p>
-      <w:pPr>
-        <w:spacing w:after="0"/>
-      </w:pPr>
     </w:p>
     <w:p>
       <w:pPr>
@@ -1778,7 +1740,6 @@
           <w:szCs w:val="27"/>
           <w:shd w:val="clear" w:color="auto" w:fill="FFFFFF"/>
         </w:rPr>
-        <w:lastRenderedPageBreak/>
         <w:t xml:space="preserve">4. </w:t>
       </w:r>
       <w:r>
@@ -1871,11 +1832,6 @@
       <w:pPr>
         <w:spacing w:after="0"/>
       </w:pPr>
-    </w:p>
-    <w:p>
-      <w:pPr>
-        <w:spacing w:after="0"/>
-      </w:pPr>
       <w:r>
         <w:t xml:space="preserve">import </w:t>
       </w:r>
@@ -1928,11 +1884,6 @@
       <w:pPr>
         <w:spacing w:after="0"/>
       </w:pPr>
-    </w:p>
-    <w:p>
-      <w:pPr>
-        <w:spacing w:after="0"/>
-      </w:pPr>
       <w:r>
         <w:t xml:space="preserve">import </w:t>
       </w:r>
@@ -1957,11 +1908,6 @@
         <w:t>;</w:t>
       </w:r>
       <w:proofErr w:type="gramEnd"/>
-    </w:p>
-    <w:p>
-      <w:pPr>
-        <w:spacing w:after="0"/>
-      </w:pPr>
     </w:p>
     <w:p>
       <w:pPr>
@@ -2117,11 +2063,6 @@
       <w:pPr>
         <w:spacing w:after="0"/>
       </w:pPr>
-    </w:p>
-    <w:p>
-      <w:pPr>
-        <w:spacing w:after="0"/>
-      </w:pPr>
       <w:r>
         <w:t xml:space="preserve">import </w:t>
       </w:r>
@@ -2148,11 +2089,6 @@
       <w:pPr>
         <w:spacing w:after="0"/>
       </w:pPr>
-    </w:p>
-    <w:p>
-      <w:pPr>
-        <w:spacing w:after="0"/>
-      </w:pPr>
       <w:r>
         <w:t xml:space="preserve">import </w:t>
       </w:r>
@@ -2179,11 +2115,6 @@
       <w:pPr>
         <w:spacing w:after="0"/>
       </w:pPr>
-    </w:p>
-    <w:p>
-      <w:pPr>
-        <w:spacing w:after="0"/>
-      </w:pPr>
       <w:r>
         <w:t xml:space="preserve">import </w:t>
       </w:r>
@@ -2239,11 +2170,6 @@
       <w:r>
         <w:t>;</w:t>
       </w:r>
-    </w:p>
-    <w:p>
-      <w:pPr>
-        <w:spacing w:after="0"/>
-      </w:pPr>
     </w:p>
     <w:p>
       <w:pPr>
@@ -2459,11 +2385,6 @@
       <w:r>
         <w:t>}</w:t>
       </w:r>
-    </w:p>
-    <w:p>
-      <w:pPr>
-        <w:spacing w:after="0"/>
-      </w:pPr>
     </w:p>
     <w:p>
       <w:pPr>
@@ -2519,6 +2440,7 @@
           <w:sz w:val="28"/>
           <w:szCs w:val="28"/>
         </w:rPr>
+        <w:lastRenderedPageBreak/>
         <w:t>Code:</w:t>
       </w:r>
     </w:p>
@@ -3436,6 +3358,16 @@
     <w:p>
       <w:pPr>
         <w:spacing w:after="0"/>
+      </w:pPr>
+    </w:p>
+    <w:p>
+      <w:pPr>
+        <w:spacing w:after="0"/>
+      </w:pPr>
+    </w:p>
+    <w:p>
+      <w:pPr>
+        <w:spacing w:after="0"/>
         <w:rPr>
           <w:b/>
           <w:bCs/>
@@ -3479,6 +3411,7 @@
         <w:rPr>
           <w:b/>
           <w:bCs/>
+          <w:noProof/>
           <w:sz w:val="28"/>
           <w:szCs w:val="28"/>
         </w:rPr>
@@ -3498,7 +3431,7 @@
                     <pic:cNvPicPr/>
                   </pic:nvPicPr>
                   <pic:blipFill>
-                    <a:blip r:embed="rId5"/>
+                    <a:blip r:embed="rId7"/>
                     <a:stretch>
                       <a:fillRect/>
                     </a:stretch>
@@ -3535,6 +3468,9 @@
         <w:spacing w:after="0"/>
       </w:pPr>
       <w:r>
+        <w:rPr>
+          <w:noProof/>
+        </w:rPr>
         <w:drawing>
           <wp:inline distT="0" distB="0" distL="0" distR="0" wp14:anchorId="76B61C7E" wp14:editId="5F84578C">
             <wp:extent cx="5731510" cy="1808480"/>
@@ -3551,7 +3487,7 @@
                     <pic:cNvPicPr/>
                   </pic:nvPicPr>
                   <pic:blipFill>
-                    <a:blip r:embed="rId6"/>
+                    <a:blip r:embed="rId8"/>
                     <a:stretch>
                       <a:fillRect/>
                     </a:stretch>
@@ -3569,6 +3505,1713 @@
               </a:graphicData>
             </a:graphic>
           </wp:inline>
+        </w:drawing>
+      </w:r>
+    </w:p>
+    <w:p>
+      <w:pPr>
+        <w:spacing w:after="0"/>
+      </w:pPr>
+    </w:p>
+    <w:p>
+      <w:pPr>
+        <w:spacing w:after="0"/>
+      </w:pPr>
+    </w:p>
+    <w:p>
+      <w:pPr>
+        <w:spacing w:after="0"/>
+        <w:rPr>
+          <w:b/>
+          <w:bCs/>
+          <w:sz w:val="40"/>
+          <w:szCs w:val="40"/>
+        </w:rPr>
+      </w:pPr>
+      <w:r>
+        <w:rPr>
+          <w:b/>
+          <w:bCs/>
+          <w:sz w:val="40"/>
+          <w:szCs w:val="40"/>
+        </w:rPr>
+        <w:t>Exercise 4 – Difference between JPA, Hibernate and Spring JPA</w:t>
+      </w:r>
+    </w:p>
+    <w:p>
+      <w:pPr>
+        <w:spacing w:after="0"/>
+        <w:rPr>
+          <w:b/>
+          <w:bCs/>
+        </w:rPr>
+      </w:pPr>
+      <w:r>
+        <w:rPr>
+          <w:b/>
+          <w:bCs/>
+        </w:rPr>
+        <w:t>JPA (Java Persistence API):</w:t>
+      </w:r>
+    </w:p>
+    <w:p>
+      <w:pPr>
+        <w:spacing w:after="0"/>
+      </w:pPr>
+      <w:r>
+        <w:t>A specification for managing relational data in Java using annotations.</w:t>
+      </w:r>
+      <w:r>
+        <w:t xml:space="preserve"> </w:t>
+      </w:r>
+      <w:proofErr w:type="gramStart"/>
+      <w:r>
+        <w:t>It</w:t>
+      </w:r>
+      <w:proofErr w:type="gramEnd"/>
+      <w:r>
+        <w:t xml:space="preserve"> defines interfaces but has no implementation.</w:t>
+      </w:r>
+      <w:r>
+        <w:t xml:space="preserve"> </w:t>
+      </w:r>
+      <w:proofErr w:type="gramStart"/>
+      <w:r>
+        <w:t>Requires</w:t>
+      </w:r>
+      <w:proofErr w:type="gramEnd"/>
+      <w:r>
+        <w:t xml:space="preserve"> a provider like Hibernate to function.</w:t>
+      </w:r>
+    </w:p>
+    <w:p>
+      <w:pPr>
+        <w:spacing w:after="0"/>
+        <w:rPr>
+          <w:b/>
+          <w:bCs/>
+        </w:rPr>
+      </w:pPr>
+      <w:r>
+        <w:rPr>
+          <w:b/>
+          <w:bCs/>
+        </w:rPr>
+        <w:t>Hibernate:</w:t>
+      </w:r>
+    </w:p>
+    <w:p>
+      <w:pPr>
+        <w:spacing w:after="0"/>
+      </w:pPr>
+      <w:r>
+        <w:t>A popular ORM tool that implements the JPA specification.</w:t>
+      </w:r>
+      <w:r>
+        <w:t xml:space="preserve"> </w:t>
+      </w:r>
+      <w:r>
+        <w:t>It maps Java objects to database tables and generates SQL automatically.</w:t>
+      </w:r>
+      <w:r>
+        <w:t xml:space="preserve"> </w:t>
+      </w:r>
+      <w:r>
+        <w:t>Handles transactions, caching, and lazy loading.</w:t>
+      </w:r>
+    </w:p>
+    <w:p>
+      <w:pPr>
+        <w:spacing w:after="0"/>
+      </w:pPr>
+    </w:p>
+    <w:p>
+      <w:pPr>
+        <w:spacing w:after="0"/>
+      </w:pPr>
+    </w:p>
+    <w:p>
+      <w:pPr>
+        <w:spacing w:after="0"/>
+        <w:rPr>
+          <w:b/>
+          <w:bCs/>
+        </w:rPr>
+      </w:pPr>
+      <w:r>
+        <w:rPr>
+          <w:b/>
+          <w:bCs/>
+        </w:rPr>
+        <w:lastRenderedPageBreak/>
+        <w:t>Spring Data JPA:</w:t>
+      </w:r>
+    </w:p>
+    <w:p>
+      <w:pPr>
+        <w:spacing w:after="0"/>
+      </w:pPr>
+      <w:r>
+        <w:t>A Spring framework abstraction over JPA and its provider (e.g., Hibernate).</w:t>
+      </w:r>
+      <w:r>
+        <w:t xml:space="preserve"> </w:t>
+      </w:r>
+      <w:r>
+        <w:t>It simplifies database access by auto-generating repository code.</w:t>
+      </w:r>
+      <w:r>
+        <w:t xml:space="preserve"> </w:t>
+      </w:r>
+      <w:r>
+        <w:t>Reduces boilerplate and manages transactions seamlessly.</w:t>
+      </w:r>
+    </w:p>
+    <w:p>
+      <w:pPr>
+        <w:spacing w:after="0"/>
+        <w:rPr>
+          <w:b/>
+          <w:bCs/>
+          <w:sz w:val="40"/>
+          <w:szCs w:val="40"/>
+        </w:rPr>
+      </w:pPr>
+    </w:p>
+    <w:p>
+      <w:pPr>
+        <w:spacing w:after="0"/>
+        <w:rPr>
+          <w:b/>
+          <w:bCs/>
+        </w:rPr>
+      </w:pPr>
+      <w:r>
+        <w:rPr>
+          <w:b/>
+          <w:bCs/>
+        </w:rPr>
+        <w:t>Project Code</w:t>
+      </w:r>
+    </w:p>
+    <w:p>
+      <w:pPr>
+        <w:spacing w:after="0"/>
+        <w:rPr>
+          <w:b/>
+          <w:bCs/>
+        </w:rPr>
+      </w:pPr>
+      <w:r>
+        <w:rPr>
+          <w:b/>
+          <w:bCs/>
+        </w:rPr>
+        <w:t xml:space="preserve"> 1. Employee.java – Entity Class (JPA)</w:t>
+      </w:r>
+    </w:p>
+    <w:p>
+      <w:pPr>
+        <w:spacing w:after="0"/>
+      </w:pPr>
+      <w:r>
+        <w:t>java</w:t>
+      </w:r>
+    </w:p>
+    <w:p>
+      <w:pPr>
+        <w:spacing w:after="0"/>
+      </w:pPr>
+      <w:proofErr w:type="spellStart"/>
+      <w:r>
+        <w:t>CopyEdit</w:t>
+      </w:r>
+      <w:proofErr w:type="spellEnd"/>
+    </w:p>
+    <w:p>
+      <w:pPr>
+        <w:spacing w:after="0"/>
+      </w:pPr>
+      <w:r>
+        <w:t xml:space="preserve">package </w:t>
+      </w:r>
+      <w:proofErr w:type="spellStart"/>
+      <w:r>
+        <w:t>com.</w:t>
+      </w:r>
+      <w:proofErr w:type="gramStart"/>
+      <w:r>
+        <w:t>example.ormlearn</w:t>
+      </w:r>
+      <w:proofErr w:type="gramEnd"/>
+      <w:r>
+        <w:t>.</w:t>
+      </w:r>
+      <w:proofErr w:type="gramStart"/>
+      <w:r>
+        <w:t>model</w:t>
+      </w:r>
+      <w:proofErr w:type="spellEnd"/>
+      <w:r>
+        <w:t>;</w:t>
+      </w:r>
+      <w:proofErr w:type="gramEnd"/>
+    </w:p>
+    <w:p>
+      <w:pPr>
+        <w:spacing w:after="0"/>
+      </w:pPr>
+    </w:p>
+    <w:p>
+      <w:pPr>
+        <w:spacing w:after="0"/>
+      </w:pPr>
+      <w:r>
+        <w:t xml:space="preserve">import </w:t>
+      </w:r>
+      <w:proofErr w:type="spellStart"/>
+      <w:proofErr w:type="gramStart"/>
+      <w:r>
+        <w:t>jakarta.persistence</w:t>
+      </w:r>
+      <w:proofErr w:type="spellEnd"/>
+      <w:proofErr w:type="gramEnd"/>
+      <w:r>
+        <w:t>.</w:t>
+      </w:r>
+      <w:proofErr w:type="gramStart"/>
+      <w:r>
+        <w:t>*;</w:t>
+      </w:r>
+      <w:proofErr w:type="gramEnd"/>
+    </w:p>
+    <w:p>
+      <w:pPr>
+        <w:spacing w:after="0"/>
+      </w:pPr>
+    </w:p>
+    <w:p>
+      <w:pPr>
+        <w:spacing w:after="0"/>
+      </w:pPr>
+      <w:r>
+        <w:t>@Entity</w:t>
+      </w:r>
+    </w:p>
+    <w:p>
+      <w:pPr>
+        <w:spacing w:after="0"/>
+      </w:pPr>
+      <w:r>
+        <w:t>public class Employee {</w:t>
+      </w:r>
+    </w:p>
+    <w:p>
+      <w:pPr>
+        <w:spacing w:after="0"/>
+      </w:pPr>
+    </w:p>
+    <w:p>
+      <w:pPr>
+        <w:spacing w:after="0"/>
+      </w:pPr>
+      <w:r>
+        <w:t xml:space="preserve">    @Id</w:t>
+      </w:r>
+    </w:p>
+    <w:p>
+      <w:pPr>
+        <w:spacing w:after="0"/>
+      </w:pPr>
+      <w:r>
+        <w:t xml:space="preserve">    @</w:t>
+      </w:r>
+      <w:proofErr w:type="gramStart"/>
+      <w:r>
+        <w:t>GeneratedValue(</w:t>
+      </w:r>
+      <w:proofErr w:type="gramEnd"/>
+      <w:r>
+        <w:t xml:space="preserve">strategy = </w:t>
+      </w:r>
+      <w:proofErr w:type="spellStart"/>
+      <w:r>
+        <w:t>GenerationType.IDENTITY</w:t>
+      </w:r>
+      <w:proofErr w:type="spellEnd"/>
+      <w:r>
+        <w:t>)</w:t>
+      </w:r>
+    </w:p>
+    <w:p>
+      <w:pPr>
+        <w:spacing w:after="0"/>
+      </w:pPr>
+      <w:r>
+        <w:t xml:space="preserve">    private Integer </w:t>
+      </w:r>
+      <w:proofErr w:type="gramStart"/>
+      <w:r>
+        <w:t>id;</w:t>
+      </w:r>
+      <w:proofErr w:type="gramEnd"/>
+    </w:p>
+    <w:p>
+      <w:pPr>
+        <w:spacing w:after="0"/>
+      </w:pPr>
+    </w:p>
+    <w:p>
+      <w:pPr>
+        <w:spacing w:after="0"/>
+      </w:pPr>
+      <w:r>
+        <w:t xml:space="preserve">    private String </w:t>
+      </w:r>
+      <w:proofErr w:type="gramStart"/>
+      <w:r>
+        <w:t>name;</w:t>
+      </w:r>
+      <w:proofErr w:type="gramEnd"/>
+    </w:p>
+    <w:p>
+      <w:pPr>
+        <w:spacing w:after="0"/>
+      </w:pPr>
+      <w:r>
+        <w:t xml:space="preserve">    private String </w:t>
+      </w:r>
+      <w:proofErr w:type="gramStart"/>
+      <w:r>
+        <w:t>department;</w:t>
+      </w:r>
+      <w:proofErr w:type="gramEnd"/>
+    </w:p>
+    <w:p>
+      <w:pPr>
+        <w:spacing w:after="0"/>
+      </w:pPr>
+    </w:p>
+    <w:p>
+      <w:pPr>
+        <w:spacing w:after="0"/>
+      </w:pPr>
+      <w:r>
+        <w:t xml:space="preserve">    // Getters and Setters</w:t>
+      </w:r>
+    </w:p>
+    <w:p>
+      <w:pPr>
+        <w:spacing w:after="0"/>
+      </w:pPr>
+      <w:r>
+        <w:t>}</w:t>
+      </w:r>
+    </w:p>
+    <w:p>
+      <w:pPr>
+        <w:spacing w:after="0"/>
+      </w:pPr>
+    </w:p>
+    <w:p>
+      <w:pPr>
+        <w:spacing w:after="0"/>
+      </w:pPr>
+    </w:p>
+    <w:p>
+      <w:pPr>
+        <w:spacing w:after="0"/>
+        <w:rPr>
+          <w:b/>
+          <w:bCs/>
+        </w:rPr>
+      </w:pPr>
+      <w:r>
+        <w:rPr>
+          <w:b/>
+          <w:bCs/>
+        </w:rPr>
+        <w:t>2. EmployeeRepository.java – Spring Data JPA</w:t>
+      </w:r>
+    </w:p>
+    <w:p>
+      <w:pPr>
+        <w:spacing w:after="0"/>
+      </w:pPr>
+      <w:r>
+        <w:t>java</w:t>
+      </w:r>
+    </w:p>
+    <w:p>
+      <w:pPr>
+        <w:spacing w:after="0"/>
+      </w:pPr>
+      <w:proofErr w:type="spellStart"/>
+      <w:r>
+        <w:t>CopyEdit</w:t>
+      </w:r>
+      <w:proofErr w:type="spellEnd"/>
+    </w:p>
+    <w:p>
+      <w:pPr>
+        <w:spacing w:after="0"/>
+      </w:pPr>
+      <w:r>
+        <w:t xml:space="preserve">package </w:t>
+      </w:r>
+      <w:proofErr w:type="spellStart"/>
+      <w:r>
+        <w:t>com.</w:t>
+      </w:r>
+      <w:proofErr w:type="gramStart"/>
+      <w:r>
+        <w:t>example.ormlearn</w:t>
+      </w:r>
+      <w:proofErr w:type="gramEnd"/>
+      <w:r>
+        <w:t>.</w:t>
+      </w:r>
+      <w:proofErr w:type="gramStart"/>
+      <w:r>
+        <w:t>repository</w:t>
+      </w:r>
+      <w:proofErr w:type="spellEnd"/>
+      <w:r>
+        <w:t>;</w:t>
+      </w:r>
+      <w:proofErr w:type="gramEnd"/>
+    </w:p>
+    <w:p>
+      <w:pPr>
+        <w:spacing w:after="0"/>
+      </w:pPr>
+    </w:p>
+    <w:p>
+      <w:pPr>
+        <w:spacing w:after="0"/>
+      </w:pPr>
+      <w:r>
+        <w:t xml:space="preserve">import </w:t>
+      </w:r>
+      <w:proofErr w:type="spellStart"/>
+      <w:proofErr w:type="gramStart"/>
+      <w:r>
+        <w:t>org.springframework.data.jpa.repository</w:t>
+      </w:r>
+      <w:proofErr w:type="gramEnd"/>
+      <w:r>
+        <w:t>.</w:t>
+      </w:r>
+      <w:proofErr w:type="gramStart"/>
+      <w:r>
+        <w:t>JpaRepository</w:t>
+      </w:r>
+      <w:proofErr w:type="spellEnd"/>
+      <w:r>
+        <w:t>;</w:t>
+      </w:r>
+      <w:proofErr w:type="gramEnd"/>
+    </w:p>
+    <w:p>
+      <w:pPr>
+        <w:spacing w:after="0"/>
+      </w:pPr>
+      <w:r>
+        <w:t xml:space="preserve">import </w:t>
+      </w:r>
+      <w:proofErr w:type="spellStart"/>
+      <w:r>
+        <w:t>com.</w:t>
+      </w:r>
+      <w:proofErr w:type="gramStart"/>
+      <w:r>
+        <w:t>example.ormlearn</w:t>
+      </w:r>
+      <w:proofErr w:type="gramEnd"/>
+      <w:r>
+        <w:t>.</w:t>
+      </w:r>
+      <w:proofErr w:type="gramStart"/>
+      <w:r>
+        <w:t>model.Employee</w:t>
+      </w:r>
+      <w:proofErr w:type="spellEnd"/>
+      <w:proofErr w:type="gramEnd"/>
+      <w:r>
+        <w:t>;</w:t>
+      </w:r>
+    </w:p>
+    <w:p>
+      <w:pPr>
+        <w:spacing w:after="0"/>
+      </w:pPr>
+    </w:p>
+    <w:p>
+      <w:pPr>
+        <w:spacing w:after="0"/>
+      </w:pPr>
+      <w:r>
+        <w:t xml:space="preserve">public interface </w:t>
+      </w:r>
+      <w:proofErr w:type="spellStart"/>
+      <w:r>
+        <w:t>EmployeeRepository</w:t>
+      </w:r>
+      <w:proofErr w:type="spellEnd"/>
+      <w:r>
+        <w:t xml:space="preserve"> extends </w:t>
+      </w:r>
+      <w:proofErr w:type="spellStart"/>
+      <w:r>
+        <w:t>JpaRepository</w:t>
+      </w:r>
+      <w:proofErr w:type="spellEnd"/>
+      <w:r>
+        <w:t>&lt;Employee, Integer&gt; {</w:t>
+      </w:r>
+    </w:p>
+    <w:p>
+      <w:pPr>
+        <w:spacing w:after="0"/>
+      </w:pPr>
+      <w:r>
+        <w:t>}</w:t>
+      </w:r>
+    </w:p>
+    <w:p>
+      <w:pPr>
+        <w:spacing w:after="0"/>
+      </w:pPr>
+    </w:p>
+    <w:p>
+      <w:pPr>
+        <w:spacing w:after="0"/>
+      </w:pPr>
+    </w:p>
+    <w:p>
+      <w:pPr>
+        <w:spacing w:after="0"/>
+      </w:pPr>
+    </w:p>
+    <w:p>
+      <w:pPr>
+        <w:spacing w:after="0"/>
+      </w:pPr>
+    </w:p>
+    <w:p>
+      <w:pPr>
+        <w:spacing w:after="0"/>
+        <w:rPr>
+          <w:b/>
+          <w:bCs/>
+        </w:rPr>
+      </w:pPr>
+      <w:r>
+        <w:rPr>
+          <w:b/>
+          <w:bCs/>
+        </w:rPr>
+        <w:t>3. EmployeeService.java – Spring + Spring Data JPA</w:t>
+      </w:r>
+    </w:p>
+    <w:p>
+      <w:pPr>
+        <w:spacing w:after="0"/>
+      </w:pPr>
+      <w:r>
+        <w:t>java</w:t>
+      </w:r>
+    </w:p>
+    <w:p>
+      <w:pPr>
+        <w:spacing w:after="0"/>
+      </w:pPr>
+      <w:r>
+        <w:t xml:space="preserve">package </w:t>
+      </w:r>
+      <w:proofErr w:type="spellStart"/>
+      <w:r>
+        <w:t>com.</w:t>
+      </w:r>
+      <w:proofErr w:type="gramStart"/>
+      <w:r>
+        <w:t>example.ormlearn</w:t>
+      </w:r>
+      <w:proofErr w:type="gramEnd"/>
+      <w:r>
+        <w:t>.</w:t>
+      </w:r>
+      <w:proofErr w:type="gramStart"/>
+      <w:r>
+        <w:t>service</w:t>
+      </w:r>
+      <w:proofErr w:type="spellEnd"/>
+      <w:r>
+        <w:t>;</w:t>
+      </w:r>
+      <w:proofErr w:type="gramEnd"/>
+    </w:p>
+    <w:p>
+      <w:pPr>
+        <w:spacing w:after="0"/>
+      </w:pPr>
+    </w:p>
+    <w:p>
+      <w:pPr>
+        <w:spacing w:after="0"/>
+      </w:pPr>
+      <w:r>
+        <w:t xml:space="preserve">import </w:t>
+      </w:r>
+      <w:proofErr w:type="spellStart"/>
+      <w:proofErr w:type="gramStart"/>
+      <w:r>
+        <w:t>org.springframework</w:t>
+      </w:r>
+      <w:proofErr w:type="gramEnd"/>
+      <w:r>
+        <w:t>.</w:t>
+      </w:r>
+      <w:proofErr w:type="gramStart"/>
+      <w:r>
+        <w:t>beans.factory</w:t>
+      </w:r>
+      <w:proofErr w:type="gramEnd"/>
+      <w:r>
+        <w:t>.</w:t>
+      </w:r>
+      <w:proofErr w:type="gramStart"/>
+      <w:r>
+        <w:t>annotation.Autowired</w:t>
+      </w:r>
+      <w:proofErr w:type="spellEnd"/>
+      <w:proofErr w:type="gramEnd"/>
+      <w:r>
+        <w:t>;</w:t>
+      </w:r>
+    </w:p>
+    <w:p>
+      <w:pPr>
+        <w:spacing w:after="0"/>
+      </w:pPr>
+      <w:r>
+        <w:t xml:space="preserve">import </w:t>
+      </w:r>
+      <w:proofErr w:type="spellStart"/>
+      <w:proofErr w:type="gramStart"/>
+      <w:r>
+        <w:t>org.springframework</w:t>
+      </w:r>
+      <w:proofErr w:type="gramEnd"/>
+      <w:r>
+        <w:t>.</w:t>
+      </w:r>
+      <w:proofErr w:type="gramStart"/>
+      <w:r>
+        <w:t>stereotype.Service</w:t>
+      </w:r>
+      <w:proofErr w:type="spellEnd"/>
+      <w:proofErr w:type="gramEnd"/>
+      <w:r>
+        <w:t>;</w:t>
+      </w:r>
+    </w:p>
+    <w:p>
+      <w:pPr>
+        <w:spacing w:after="0"/>
+      </w:pPr>
+      <w:r>
+        <w:t xml:space="preserve">import </w:t>
+      </w:r>
+      <w:proofErr w:type="spellStart"/>
+      <w:proofErr w:type="gramStart"/>
+      <w:r>
+        <w:t>org.springframework</w:t>
+      </w:r>
+      <w:proofErr w:type="gramEnd"/>
+      <w:r>
+        <w:t>.</w:t>
+      </w:r>
+      <w:proofErr w:type="gramStart"/>
+      <w:r>
+        <w:t>transaction.annotation</w:t>
+      </w:r>
+      <w:proofErr w:type="gramEnd"/>
+      <w:r>
+        <w:t>.</w:t>
+      </w:r>
+      <w:proofErr w:type="gramStart"/>
+      <w:r>
+        <w:t>Transactional</w:t>
+      </w:r>
+      <w:proofErr w:type="spellEnd"/>
+      <w:r>
+        <w:t>;</w:t>
+      </w:r>
+      <w:proofErr w:type="gramEnd"/>
+    </w:p>
+    <w:p>
+      <w:pPr>
+        <w:spacing w:after="0"/>
+      </w:pPr>
+    </w:p>
+    <w:p>
+      <w:pPr>
+        <w:spacing w:after="0"/>
+      </w:pPr>
+      <w:r>
+        <w:t xml:space="preserve">import </w:t>
+      </w:r>
+      <w:proofErr w:type="spellStart"/>
+      <w:r>
+        <w:t>com.</w:t>
+      </w:r>
+      <w:proofErr w:type="gramStart"/>
+      <w:r>
+        <w:t>example.ormlearn</w:t>
+      </w:r>
+      <w:proofErr w:type="gramEnd"/>
+      <w:r>
+        <w:t>.</w:t>
+      </w:r>
+      <w:proofErr w:type="gramStart"/>
+      <w:r>
+        <w:t>model.Employee</w:t>
+      </w:r>
+      <w:proofErr w:type="spellEnd"/>
+      <w:proofErr w:type="gramEnd"/>
+      <w:r>
+        <w:t>;</w:t>
+      </w:r>
+    </w:p>
+    <w:p>
+      <w:pPr>
+        <w:spacing w:after="0"/>
+      </w:pPr>
+      <w:r>
+        <w:t xml:space="preserve">import </w:t>
+      </w:r>
+      <w:proofErr w:type="spellStart"/>
+      <w:r>
+        <w:t>com.</w:t>
+      </w:r>
+      <w:proofErr w:type="gramStart"/>
+      <w:r>
+        <w:t>example.ormlearn</w:t>
+      </w:r>
+      <w:proofErr w:type="gramEnd"/>
+      <w:r>
+        <w:t>.</w:t>
+      </w:r>
+      <w:proofErr w:type="gramStart"/>
+      <w:r>
+        <w:t>repository.EmployeeRepository</w:t>
+      </w:r>
+      <w:proofErr w:type="spellEnd"/>
+      <w:proofErr w:type="gramEnd"/>
+      <w:r>
+        <w:t>;</w:t>
+      </w:r>
+    </w:p>
+    <w:p>
+      <w:pPr>
+        <w:spacing w:after="0"/>
+      </w:pPr>
+    </w:p>
+    <w:p>
+      <w:pPr>
+        <w:spacing w:after="0"/>
+      </w:pPr>
+      <w:r>
+        <w:t>@Service</w:t>
+      </w:r>
+    </w:p>
+    <w:p>
+      <w:pPr>
+        <w:spacing w:after="0"/>
+      </w:pPr>
+      <w:r>
+        <w:t xml:space="preserve">public class </w:t>
+      </w:r>
+      <w:proofErr w:type="spellStart"/>
+      <w:r>
+        <w:t>EmployeeService</w:t>
+      </w:r>
+      <w:proofErr w:type="spellEnd"/>
+      <w:r>
+        <w:t xml:space="preserve"> {</w:t>
+      </w:r>
+    </w:p>
+    <w:p>
+      <w:pPr>
+        <w:spacing w:after="0"/>
+      </w:pPr>
+    </w:p>
+    <w:p>
+      <w:pPr>
+        <w:spacing w:after="0"/>
+      </w:pPr>
+      <w:r>
+        <w:t xml:space="preserve">    @Autowired</w:t>
+      </w:r>
+    </w:p>
+    <w:p>
+      <w:pPr>
+        <w:spacing w:after="0"/>
+      </w:pPr>
+      <w:r>
+        <w:t xml:space="preserve">    private </w:t>
+      </w:r>
+      <w:proofErr w:type="spellStart"/>
+      <w:r>
+        <w:t>EmployeeRepository</w:t>
+      </w:r>
+      <w:proofErr w:type="spellEnd"/>
+      <w:r>
+        <w:t xml:space="preserve"> </w:t>
+      </w:r>
+      <w:proofErr w:type="spellStart"/>
+      <w:proofErr w:type="gramStart"/>
+      <w:r>
+        <w:t>employeeRepository</w:t>
+      </w:r>
+      <w:proofErr w:type="spellEnd"/>
+      <w:r>
+        <w:t>;</w:t>
+      </w:r>
+      <w:proofErr w:type="gramEnd"/>
+    </w:p>
+    <w:p>
+      <w:pPr>
+        <w:spacing w:after="0"/>
+      </w:pPr>
+    </w:p>
+    <w:p>
+      <w:pPr>
+        <w:spacing w:after="0"/>
+      </w:pPr>
+      <w:r>
+        <w:t xml:space="preserve">    @Transactional</w:t>
+      </w:r>
+    </w:p>
+    <w:p>
+      <w:pPr>
+        <w:spacing w:after="0"/>
+      </w:pPr>
+      <w:r>
+        <w:t xml:space="preserve">    public void </w:t>
+      </w:r>
+      <w:proofErr w:type="spellStart"/>
+      <w:proofErr w:type="gramStart"/>
+      <w:r>
+        <w:t>addEmployee</w:t>
+      </w:r>
+      <w:proofErr w:type="spellEnd"/>
+      <w:r>
+        <w:t>(</w:t>
+      </w:r>
+      <w:proofErr w:type="gramEnd"/>
+      <w:r>
+        <w:t>Employee employee) {</w:t>
+      </w:r>
+    </w:p>
+    <w:p>
+      <w:pPr>
+        <w:spacing w:after="0"/>
+      </w:pPr>
+      <w:r>
+        <w:t xml:space="preserve">        </w:t>
+      </w:r>
+      <w:proofErr w:type="spellStart"/>
+      <w:r>
+        <w:t>employeeRepository.save</w:t>
+      </w:r>
+      <w:proofErr w:type="spellEnd"/>
+      <w:r>
+        <w:t>(employee</w:t>
+      </w:r>
+      <w:proofErr w:type="gramStart"/>
+      <w:r>
+        <w:t>);</w:t>
+      </w:r>
+      <w:proofErr w:type="gramEnd"/>
+    </w:p>
+    <w:p>
+      <w:pPr>
+        <w:spacing w:after="0"/>
+      </w:pPr>
+      <w:r>
+        <w:t xml:space="preserve">    }</w:t>
+      </w:r>
+    </w:p>
+    <w:p>
+      <w:pPr>
+        <w:spacing w:after="0"/>
+      </w:pPr>
+      <w:r>
+        <w:t>}</w:t>
+      </w:r>
+    </w:p>
+    <w:p>
+      <w:pPr>
+        <w:spacing w:after="0"/>
+      </w:pPr>
+      <w:r>
+        <w:rPr>
+          <w:noProof/>
+        </w:rPr>
+        <w:pict w14:anchorId="5F044591">
+          <v:rect id="_x0000_s1026" style="position:absolute;margin-left:0;margin-top:0;width:3276.75pt;height:.1pt;z-index:251659264;mso-position-horizontal:left;mso-position-horizontal-relative:text;mso-position-vertical-relative:text" o:hralign="center" o:hrstd="t" o:hr="t" fillcolor="#a0a0a0" stroked="f">
+            <w10:wrap type="square" side="right"/>
+          </v:rect>
+        </w:pict>
+      </w:r>
+      <w:r>
+        <w:br w:type="textWrapping" w:clear="all"/>
+      </w:r>
+    </w:p>
+    <w:p>
+      <w:pPr>
+        <w:spacing w:after="0"/>
+        <w:rPr>
+          <w:b/>
+          <w:bCs/>
+        </w:rPr>
+      </w:pPr>
+      <w:r>
+        <w:rPr>
+          <w:b/>
+          <w:bCs/>
+        </w:rPr>
+        <w:t xml:space="preserve"> 4. OrmLearn</w:t>
+      </w:r>
+      <w:r>
+        <w:rPr>
+          <w:b/>
+          <w:bCs/>
+        </w:rPr>
+        <w:t>Employee</w:t>
+      </w:r>
+      <w:r>
+        <w:rPr>
+          <w:b/>
+          <w:bCs/>
+        </w:rPr>
+        <w:t>Application.java – Main Class (Spring Boot)</w:t>
+      </w:r>
+    </w:p>
+    <w:p>
+      <w:pPr>
+        <w:spacing w:after="0"/>
+      </w:pPr>
+      <w:r>
+        <w:t>java</w:t>
+      </w:r>
+    </w:p>
+    <w:p>
+      <w:pPr>
+        <w:spacing w:after="0"/>
+      </w:pPr>
+      <w:proofErr w:type="spellStart"/>
+      <w:r>
+        <w:t>CopyEdit</w:t>
+      </w:r>
+      <w:proofErr w:type="spellEnd"/>
+    </w:p>
+    <w:p>
+      <w:pPr>
+        <w:spacing w:after="0"/>
+      </w:pPr>
+      <w:r>
+        <w:t xml:space="preserve">package </w:t>
+      </w:r>
+      <w:proofErr w:type="spellStart"/>
+      <w:r>
+        <w:t>com.</w:t>
+      </w:r>
+      <w:proofErr w:type="gramStart"/>
+      <w:r>
+        <w:t>example.ormlearn</w:t>
+      </w:r>
+      <w:proofErr w:type="spellEnd"/>
+      <w:proofErr w:type="gramEnd"/>
+      <w:r>
+        <w:t>;</w:t>
+      </w:r>
+    </w:p>
+    <w:p>
+      <w:pPr>
+        <w:spacing w:after="0"/>
+      </w:pPr>
+    </w:p>
+    <w:p>
+      <w:pPr>
+        <w:spacing w:after="0"/>
+      </w:pPr>
+      <w:r>
+        <w:t xml:space="preserve">import </w:t>
+      </w:r>
+      <w:proofErr w:type="spellStart"/>
+      <w:proofErr w:type="gramStart"/>
+      <w:r>
+        <w:t>org.springframework</w:t>
+      </w:r>
+      <w:proofErr w:type="gramEnd"/>
+      <w:r>
+        <w:t>.</w:t>
+      </w:r>
+      <w:proofErr w:type="gramStart"/>
+      <w:r>
+        <w:t>beans.factory</w:t>
+      </w:r>
+      <w:proofErr w:type="gramEnd"/>
+      <w:r>
+        <w:t>.</w:t>
+      </w:r>
+      <w:proofErr w:type="gramStart"/>
+      <w:r>
+        <w:t>annotation.Autowired</w:t>
+      </w:r>
+      <w:proofErr w:type="spellEnd"/>
+      <w:proofErr w:type="gramEnd"/>
+      <w:r>
+        <w:t>;</w:t>
+      </w:r>
+    </w:p>
+    <w:p>
+      <w:pPr>
+        <w:spacing w:after="0"/>
+      </w:pPr>
+      <w:r>
+        <w:t xml:space="preserve">import </w:t>
+      </w:r>
+      <w:proofErr w:type="spellStart"/>
+      <w:proofErr w:type="gramStart"/>
+      <w:r>
+        <w:t>org.springframework</w:t>
+      </w:r>
+      <w:proofErr w:type="gramEnd"/>
+      <w:r>
+        <w:t>.</w:t>
+      </w:r>
+      <w:proofErr w:type="gramStart"/>
+      <w:r>
+        <w:t>boot.CommandLineRunner</w:t>
+      </w:r>
+      <w:proofErr w:type="spellEnd"/>
+      <w:proofErr w:type="gramEnd"/>
+      <w:r>
+        <w:t>;</w:t>
+      </w:r>
+    </w:p>
+    <w:p>
+      <w:pPr>
+        <w:spacing w:after="0"/>
+      </w:pPr>
+      <w:r>
+        <w:t xml:space="preserve">import </w:t>
+      </w:r>
+      <w:proofErr w:type="spellStart"/>
+      <w:proofErr w:type="gramStart"/>
+      <w:r>
+        <w:t>org.springframework</w:t>
+      </w:r>
+      <w:proofErr w:type="gramEnd"/>
+      <w:r>
+        <w:t>.</w:t>
+      </w:r>
+      <w:proofErr w:type="gramStart"/>
+      <w:r>
+        <w:t>boot.SpringApplication</w:t>
+      </w:r>
+      <w:proofErr w:type="spellEnd"/>
+      <w:proofErr w:type="gramEnd"/>
+      <w:r>
+        <w:t>;</w:t>
+      </w:r>
+    </w:p>
+    <w:p>
+      <w:pPr>
+        <w:spacing w:after="0"/>
+      </w:pPr>
+      <w:r>
+        <w:t xml:space="preserve">import </w:t>
+      </w:r>
+      <w:proofErr w:type="spellStart"/>
+      <w:proofErr w:type="gramStart"/>
+      <w:r>
+        <w:t>org.springframework</w:t>
+      </w:r>
+      <w:proofErr w:type="gramEnd"/>
+      <w:r>
+        <w:t>.</w:t>
+      </w:r>
+      <w:proofErr w:type="gramStart"/>
+      <w:r>
+        <w:t>boot.autoconfigure</w:t>
+      </w:r>
+      <w:proofErr w:type="gramEnd"/>
+      <w:r>
+        <w:t>.</w:t>
+      </w:r>
+      <w:proofErr w:type="gramStart"/>
+      <w:r>
+        <w:t>SpringBootApplication</w:t>
+      </w:r>
+      <w:proofErr w:type="spellEnd"/>
+      <w:r>
+        <w:t>;</w:t>
+      </w:r>
+      <w:proofErr w:type="gramEnd"/>
+    </w:p>
+    <w:p>
+      <w:pPr>
+        <w:spacing w:after="0"/>
+      </w:pPr>
+    </w:p>
+    <w:p>
+      <w:pPr>
+        <w:spacing w:after="0"/>
+      </w:pPr>
+      <w:r>
+        <w:t xml:space="preserve">import </w:t>
+      </w:r>
+      <w:proofErr w:type="spellStart"/>
+      <w:r>
+        <w:t>com.</w:t>
+      </w:r>
+      <w:proofErr w:type="gramStart"/>
+      <w:r>
+        <w:t>example.ormlearn</w:t>
+      </w:r>
+      <w:proofErr w:type="gramEnd"/>
+      <w:r>
+        <w:t>.</w:t>
+      </w:r>
+      <w:proofErr w:type="gramStart"/>
+      <w:r>
+        <w:t>model.Employee</w:t>
+      </w:r>
+      <w:proofErr w:type="spellEnd"/>
+      <w:proofErr w:type="gramEnd"/>
+      <w:r>
+        <w:t>;</w:t>
+      </w:r>
+    </w:p>
+    <w:p>
+      <w:pPr>
+        <w:spacing w:after="0"/>
+      </w:pPr>
+      <w:r>
+        <w:t xml:space="preserve">import </w:t>
+      </w:r>
+      <w:proofErr w:type="spellStart"/>
+      <w:r>
+        <w:t>com.</w:t>
+      </w:r>
+      <w:proofErr w:type="gramStart"/>
+      <w:r>
+        <w:t>example.ormlearn</w:t>
+      </w:r>
+      <w:proofErr w:type="gramEnd"/>
+      <w:r>
+        <w:t>.</w:t>
+      </w:r>
+      <w:proofErr w:type="gramStart"/>
+      <w:r>
+        <w:t>service.EmployeeService</w:t>
+      </w:r>
+      <w:proofErr w:type="spellEnd"/>
+      <w:proofErr w:type="gramEnd"/>
+      <w:r>
+        <w:t>;</w:t>
+      </w:r>
+    </w:p>
+    <w:p>
+      <w:pPr>
+        <w:spacing w:after="0"/>
+      </w:pPr>
+    </w:p>
+    <w:p>
+      <w:pPr>
+        <w:spacing w:after="0"/>
+      </w:pPr>
+      <w:r>
+        <w:t>@SpringBootApplication</w:t>
+      </w:r>
+    </w:p>
+    <w:p>
+      <w:pPr>
+        <w:spacing w:after="0"/>
+      </w:pPr>
+      <w:r>
+        <w:t xml:space="preserve">public class </w:t>
+      </w:r>
+      <w:proofErr w:type="spellStart"/>
+      <w:r>
+        <w:t>OrmLearnApplication</w:t>
+      </w:r>
+      <w:proofErr w:type="spellEnd"/>
+      <w:r>
+        <w:t xml:space="preserve"> implements </w:t>
+      </w:r>
+      <w:proofErr w:type="spellStart"/>
+      <w:r>
+        <w:t>CommandLineRunner</w:t>
+      </w:r>
+      <w:proofErr w:type="spellEnd"/>
+      <w:r>
+        <w:t xml:space="preserve"> {</w:t>
+      </w:r>
+    </w:p>
+    <w:p>
+      <w:pPr>
+        <w:spacing w:after="0"/>
+      </w:pPr>
+    </w:p>
+    <w:p>
+      <w:pPr>
+        <w:spacing w:after="0"/>
+      </w:pPr>
+      <w:r>
+        <w:lastRenderedPageBreak/>
+        <w:t xml:space="preserve">    @Autowired</w:t>
+      </w:r>
+    </w:p>
+    <w:p>
+      <w:pPr>
+        <w:spacing w:after="0"/>
+      </w:pPr>
+      <w:r>
+        <w:t xml:space="preserve">    private </w:t>
+      </w:r>
+      <w:proofErr w:type="spellStart"/>
+      <w:r>
+        <w:t>EmployeeService</w:t>
+      </w:r>
+      <w:proofErr w:type="spellEnd"/>
+      <w:r>
+        <w:t xml:space="preserve"> </w:t>
+      </w:r>
+      <w:proofErr w:type="spellStart"/>
+      <w:proofErr w:type="gramStart"/>
+      <w:r>
+        <w:t>employeeService</w:t>
+      </w:r>
+      <w:proofErr w:type="spellEnd"/>
+      <w:r>
+        <w:t>;</w:t>
+      </w:r>
+      <w:proofErr w:type="gramEnd"/>
+    </w:p>
+    <w:p>
+      <w:pPr>
+        <w:spacing w:after="0"/>
+      </w:pPr>
+    </w:p>
+    <w:p>
+      <w:pPr>
+        <w:spacing w:after="0"/>
+      </w:pPr>
+      <w:r>
+        <w:t xml:space="preserve">    public static void </w:t>
+      </w:r>
+      <w:proofErr w:type="gramStart"/>
+      <w:r>
+        <w:t>main(String[</w:t>
+      </w:r>
+      <w:proofErr w:type="gramEnd"/>
+      <w:r>
+        <w:t xml:space="preserve">] </w:t>
+      </w:r>
+      <w:proofErr w:type="spellStart"/>
+      <w:r>
+        <w:t>args</w:t>
+      </w:r>
+      <w:proofErr w:type="spellEnd"/>
+      <w:r>
+        <w:t>) {</w:t>
+      </w:r>
+    </w:p>
+    <w:p>
+      <w:pPr>
+        <w:spacing w:after="0"/>
+      </w:pPr>
+      <w:r>
+        <w:t xml:space="preserve">        </w:t>
+      </w:r>
+      <w:proofErr w:type="spellStart"/>
+      <w:proofErr w:type="gramStart"/>
+      <w:r>
+        <w:t>SpringApplication.run</w:t>
+      </w:r>
+      <w:proofErr w:type="spellEnd"/>
+      <w:r>
+        <w:t>(</w:t>
+      </w:r>
+      <w:proofErr w:type="spellStart"/>
+      <w:proofErr w:type="gramEnd"/>
+      <w:r>
+        <w:t>OrmLearnApplication.class</w:t>
+      </w:r>
+      <w:proofErr w:type="spellEnd"/>
+      <w:r>
+        <w:t xml:space="preserve">, </w:t>
+      </w:r>
+      <w:proofErr w:type="spellStart"/>
+      <w:r>
+        <w:t>args</w:t>
+      </w:r>
+      <w:proofErr w:type="spellEnd"/>
+      <w:proofErr w:type="gramStart"/>
+      <w:r>
+        <w:t>);</w:t>
+      </w:r>
+      <w:proofErr w:type="gramEnd"/>
+    </w:p>
+    <w:p>
+      <w:pPr>
+        <w:spacing w:after="0"/>
+      </w:pPr>
+      <w:r>
+        <w:t xml:space="preserve">    }</w:t>
+      </w:r>
+    </w:p>
+    <w:p>
+      <w:pPr>
+        <w:spacing w:after="0"/>
+      </w:pPr>
+      <w:r>
+        <w:t xml:space="preserve">    @Override</w:t>
+      </w:r>
+    </w:p>
+    <w:p>
+      <w:pPr>
+        <w:spacing w:after="0"/>
+      </w:pPr>
+      <w:r>
+        <w:t xml:space="preserve">    public void </w:t>
+      </w:r>
+      <w:proofErr w:type="gramStart"/>
+      <w:r>
+        <w:t>run(</w:t>
+      </w:r>
+      <w:proofErr w:type="gramEnd"/>
+      <w:r>
+        <w:t xml:space="preserve">String... </w:t>
+      </w:r>
+      <w:proofErr w:type="spellStart"/>
+      <w:r>
+        <w:t>args</w:t>
+      </w:r>
+      <w:proofErr w:type="spellEnd"/>
+      <w:r>
+        <w:t>) {</w:t>
+      </w:r>
+    </w:p>
+    <w:p>
+      <w:pPr>
+        <w:spacing w:after="0"/>
+      </w:pPr>
+      <w:r>
+        <w:t xml:space="preserve">        Employee emp = new </w:t>
+      </w:r>
+      <w:proofErr w:type="gramStart"/>
+      <w:r>
+        <w:t>Employee();</w:t>
+      </w:r>
+      <w:proofErr w:type="gramEnd"/>
+    </w:p>
+    <w:p>
+      <w:pPr>
+        <w:spacing w:after="0"/>
+      </w:pPr>
+      <w:r>
+        <w:t xml:space="preserve">        </w:t>
+      </w:r>
+      <w:proofErr w:type="spellStart"/>
+      <w:proofErr w:type="gramStart"/>
+      <w:r>
+        <w:t>emp.setName</w:t>
+      </w:r>
+      <w:proofErr w:type="spellEnd"/>
+      <w:proofErr w:type="gramEnd"/>
+      <w:r>
+        <w:t>("Alice"</w:t>
+      </w:r>
+      <w:proofErr w:type="gramStart"/>
+      <w:r>
+        <w:t>);</w:t>
+      </w:r>
+      <w:proofErr w:type="gramEnd"/>
+    </w:p>
+    <w:p>
+      <w:pPr>
+        <w:spacing w:after="0"/>
+      </w:pPr>
+      <w:r>
+        <w:t xml:space="preserve">        </w:t>
+      </w:r>
+      <w:proofErr w:type="spellStart"/>
+      <w:proofErr w:type="gramStart"/>
+      <w:r>
+        <w:t>emp.setDepartment</w:t>
+      </w:r>
+      <w:proofErr w:type="spellEnd"/>
+      <w:proofErr w:type="gramEnd"/>
+      <w:r>
+        <w:t>("Finance"</w:t>
+      </w:r>
+      <w:proofErr w:type="gramStart"/>
+      <w:r>
+        <w:t>);</w:t>
+      </w:r>
+      <w:proofErr w:type="gramEnd"/>
+    </w:p>
+    <w:p>
+      <w:pPr>
+        <w:spacing w:after="0"/>
+      </w:pPr>
+    </w:p>
+    <w:p>
+      <w:pPr>
+        <w:spacing w:after="0"/>
+      </w:pPr>
+      <w:r>
+        <w:t xml:space="preserve">        </w:t>
+      </w:r>
+      <w:proofErr w:type="spellStart"/>
+      <w:r>
+        <w:t>employeeService.addEmployee</w:t>
+      </w:r>
+      <w:proofErr w:type="spellEnd"/>
+      <w:r>
+        <w:t>(emp</w:t>
+      </w:r>
+      <w:proofErr w:type="gramStart"/>
+      <w:r>
+        <w:t>);</w:t>
+      </w:r>
+      <w:proofErr w:type="gramEnd"/>
+    </w:p>
+    <w:p>
+      <w:pPr>
+        <w:spacing w:after="0"/>
+      </w:pPr>
+      <w:r>
+        <w:t xml:space="preserve">        </w:t>
+      </w:r>
+      <w:proofErr w:type="spellStart"/>
+      <w:r>
+        <w:t>System.out.println</w:t>
+      </w:r>
+      <w:proofErr w:type="spellEnd"/>
+      <w:r>
+        <w:t>("Employee inserted successfully"</w:t>
+      </w:r>
+      <w:proofErr w:type="gramStart"/>
+      <w:r>
+        <w:t>);</w:t>
+      </w:r>
+      <w:proofErr w:type="gramEnd"/>
+    </w:p>
+    <w:p>
+      <w:pPr>
+        <w:spacing w:after="0"/>
+      </w:pPr>
+      <w:r>
+        <w:t xml:space="preserve">    }</w:t>
+      </w:r>
+    </w:p>
+    <w:p>
+      <w:pPr>
+        <w:spacing w:after="0"/>
+      </w:pPr>
+      <w:r>
+        <w:t>}</w:t>
+      </w:r>
+    </w:p>
+    <w:p>
+      <w:pPr>
+        <w:spacing w:after="0"/>
+      </w:pPr>
+    </w:p>
+    <w:p>
+      <w:pPr>
+        <w:spacing w:after="0"/>
+        <w:rPr>
+          <w:b/>
+          <w:bCs/>
+          <w:sz w:val="32"/>
+          <w:szCs w:val="32"/>
+        </w:rPr>
+      </w:pPr>
+      <w:r>
+        <w:rPr>
+          <w:b/>
+          <w:bCs/>
+          <w:sz w:val="32"/>
+          <w:szCs w:val="32"/>
+        </w:rPr>
+        <w:t>Output:</w:t>
+      </w:r>
+    </w:p>
+    <w:p>
+      <w:pPr>
+        <w:spacing w:after="0"/>
+        <w:rPr>
+          <w:b/>
+          <w:bCs/>
+          <w:sz w:val="32"/>
+          <w:szCs w:val="32"/>
+        </w:rPr>
+      </w:pPr>
+      <w:r>
+        <w:rPr>
+          <w:b/>
+          <w:bCs/>
+          <w:sz w:val="32"/>
+          <w:szCs w:val="32"/>
+        </w:rPr>
+        <w:drawing>
+          <wp:inline distT="0" distB="0" distL="0" distR="0" wp14:anchorId="413B9070" wp14:editId="7D3D279E">
+            <wp:extent cx="5114260" cy="2281755"/>
+            <wp:effectExtent l="0" t="0" r="0" b="4445"/>
+            <wp:docPr id="1363772207" name="Picture 1"/>
+            <wp:cNvGraphicFramePr>
+              <a:graphicFrameLocks xmlns:a="http://schemas.openxmlformats.org/drawingml/2006/main" noChangeAspect="1"/>
+            </wp:cNvGraphicFramePr>
+            <a:graphic xmlns:a="http://schemas.openxmlformats.org/drawingml/2006/main">
+              <a:graphicData uri="http://schemas.openxmlformats.org/drawingml/2006/picture">
+                <pic:pic xmlns:pic="http://schemas.openxmlformats.org/drawingml/2006/picture">
+                  <pic:nvPicPr>
+                    <pic:cNvPr id="1363772207" name=""/>
+                    <pic:cNvPicPr/>
+                  </pic:nvPicPr>
+                  <pic:blipFill>
+                    <a:blip r:embed="rId9"/>
+                    <a:stretch>
+                      <a:fillRect/>
+                    </a:stretch>
+                  </pic:blipFill>
+                  <pic:spPr>
+                    <a:xfrm>
+                      <a:off x="0" y="0"/>
+                      <a:ext cx="5115015" cy="2282092"/>
+                    </a:xfrm>
+                    <a:prstGeom prst="rect">
+                      <a:avLst/>
+                    </a:prstGeom>
+                  </pic:spPr>
+                </pic:pic>
+              </a:graphicData>
+            </a:graphic>
+          </wp:inline>
+        </w:drawing>
+      </w:r>
+    </w:p>
+    <w:p>
+      <w:pPr>
+        <w:spacing w:after="0"/>
+        <w:rPr>
+          <w:b/>
+          <w:bCs/>
+          <w:sz w:val="32"/>
+          <w:szCs w:val="32"/>
+        </w:rPr>
+      </w:pPr>
+    </w:p>
+    <w:p>
+      <w:pPr>
+        <w:spacing w:after="0"/>
+        <w:rPr>
+          <w:b/>
+          <w:bCs/>
+          <w:sz w:val="32"/>
+          <w:szCs w:val="32"/>
+        </w:rPr>
+      </w:pPr>
+      <w:r>
+        <w:rPr>
+          <w:b/>
+          <w:bCs/>
+          <w:sz w:val="32"/>
+          <w:szCs w:val="32"/>
+        </w:rPr>
+        <w:t xml:space="preserve">Employee Table Created and </w:t>
+      </w:r>
+      <w:r>
+        <w:rPr>
+          <w:b/>
+          <w:bCs/>
+          <w:sz w:val="32"/>
+          <w:szCs w:val="32"/>
+        </w:rPr>
+        <w:t>an Employee is inserted into the table</w:t>
+      </w:r>
+    </w:p>
+    <w:p>
+      <w:pPr>
+        <w:spacing w:after="0"/>
+        <w:rPr>
+          <w:b/>
+          <w:bCs/>
+          <w:sz w:val="32"/>
+          <w:szCs w:val="32"/>
+        </w:rPr>
+      </w:pPr>
+      <w:r>
+        <w:rPr>
+          <w:noProof/>
+        </w:rPr>
+        <w:drawing>
+          <wp:anchor distT="0" distB="0" distL="114300" distR="114300" simplePos="0" relativeHeight="251660288" behindDoc="0" locked="0" layoutInCell="1" allowOverlap="1" wp14:anchorId="6DF8A1DE" wp14:editId="1C9AF456">
+            <wp:simplePos x="0" y="0"/>
+            <wp:positionH relativeFrom="margin">
+              <wp:posOffset>520892</wp:posOffset>
+            </wp:positionH>
+            <wp:positionV relativeFrom="paragraph">
+              <wp:posOffset>14059</wp:posOffset>
+            </wp:positionV>
+            <wp:extent cx="4828540" cy="1694815"/>
+            <wp:effectExtent l="0" t="0" r="0" b="635"/>
+            <wp:wrapSquare wrapText="bothSides"/>
+            <wp:docPr id="273077826" name="Picture 1" descr="A screenshot of a computer&#10;&#10;AI-generated content may be incorrect."/>
+            <wp:cNvGraphicFramePr>
+              <a:graphicFrameLocks xmlns:a="http://schemas.openxmlformats.org/drawingml/2006/main" noChangeAspect="1"/>
+            </wp:cNvGraphicFramePr>
+            <a:graphic xmlns:a="http://schemas.openxmlformats.org/drawingml/2006/main">
+              <a:graphicData uri="http://schemas.openxmlformats.org/drawingml/2006/picture">
+                <pic:pic xmlns:pic="http://schemas.openxmlformats.org/drawingml/2006/picture">
+                  <pic:nvPicPr>
+                    <pic:cNvPr id="273077826" name="Picture 1" descr="A screenshot of a computer&#10;&#10;AI-generated content may be incorrect."/>
+                    <pic:cNvPicPr/>
+                  </pic:nvPicPr>
+                  <pic:blipFill>
+                    <a:blip r:embed="rId10">
+                      <a:extLst>
+                        <a:ext uri="{28A0092B-C50C-407E-A947-70E740481C1C}">
+                          <a14:useLocalDpi xmlns:a14="http://schemas.microsoft.com/office/drawing/2010/main" val="0"/>
+                        </a:ext>
+                      </a:extLst>
+                    </a:blip>
+                    <a:stretch>
+                      <a:fillRect/>
+                    </a:stretch>
+                  </pic:blipFill>
+                  <pic:spPr>
+                    <a:xfrm>
+                      <a:off x="0" y="0"/>
+                      <a:ext cx="4828540" cy="1694815"/>
+                    </a:xfrm>
+                    <a:prstGeom prst="rect">
+                      <a:avLst/>
+                    </a:prstGeom>
+                  </pic:spPr>
+                </pic:pic>
+              </a:graphicData>
+            </a:graphic>
+          </wp:anchor>
         </w:drawing>
       </w:r>
     </w:p>

</xml_diff>